<commit_message>
Little update after some help
Just a little update after some help to look into unit tests
</commit_message>
<xml_diff>
--- a/Final Report v2.docx
+++ b/Final Report v2.docx
@@ -6554,15 +6554,7 @@
         <w:t xml:space="preserve"> </w:t>
       </w:r>
       <w:r>
-        <w:t>I opened Microsoft SQL Server and started a new database called ‘</w:t>
-      </w:r>
-      <w:proofErr w:type="spellStart"/>
-      <w:r>
-        <w:t>QualityMonitoringSystem</w:t>
-      </w:r>
-      <w:proofErr w:type="spellEnd"/>
-      <w:r>
-        <w:t xml:space="preserve">’. </w:t>
+        <w:t xml:space="preserve">I opened Microsoft SQL Server and started a new database called ‘QualityMonitoringSystem’. </w:t>
       </w:r>
       <w:r>
         <w:t>The database was being kept as local for the purpose of creating a working demo and when everything was ready for publishing it would then be hosted elsewhere.</w:t>
@@ -7320,6 +7312,11 @@
       </w:pPr>
       <w:r>
         <w:t xml:space="preserve">CRUD functionality for both the coursework and module tables that are added to the database. </w:t>
+      </w:r>
+    </w:p>
+    <w:p>
+      <w:r>
+        <w:t>There is no Boolean data type in MSSQL and so I had to use the bit data type. The bit data type can be 1, 0 or null, however, 1 can be conveyed as TRUE and 0 can be conveyed as FALSE.</w:t>
       </w:r>
     </w:p>
     <w:p>

</xml_diff>

<commit_message>
Iteration 3 - UI
UI and also completion of my dissertation
</commit_message>
<xml_diff>
--- a/Final Report v2.docx
+++ b/Final Report v2.docx
@@ -133,7 +133,7 @@
         <w:t xml:space="preserve"> </w:t>
       </w:r>
       <w:r>
-        <w:t>3061</w:t>
+        <w:t>7467</w:t>
       </w:r>
     </w:p>
     <w:p>
@@ -6554,15 +6554,7 @@
         <w:t xml:space="preserve"> </w:t>
       </w:r>
       <w:r>
-        <w:t>I opened Microsoft SQL Server and started a new database called ‘</w:t>
-      </w:r>
-      <w:proofErr w:type="spellStart"/>
-      <w:r>
-        <w:t>QualityMonitoringSystem</w:t>
-      </w:r>
-      <w:proofErr w:type="spellEnd"/>
-      <w:r>
-        <w:t xml:space="preserve">’. </w:t>
+        <w:t xml:space="preserve">I opened Microsoft SQL Server and started a new database called ‘QualityMonitoringSystem’. </w:t>
       </w:r>
       <w:r>
         <w:t>The database was being kept as local for the purpose of creating a working demo and when everything was ready for publishing it would then be hosted elsewhere.</w:t>
@@ -6711,15 +6703,7 @@
     <w:p>
       <w:r>
         <w:lastRenderedPageBreak/>
-        <w:t xml:space="preserve">Once the database was set </w:t>
-      </w:r>
-      <w:proofErr w:type="gramStart"/>
-      <w:r>
-        <w:t>up</w:t>
-      </w:r>
-      <w:proofErr w:type="gramEnd"/>
-      <w:r>
-        <w:t xml:space="preserve"> I added in a couple test entries to ensure it was </w:t>
+        <w:t xml:space="preserve">Once the database was set up I added in a couple test entries to ensure it was </w:t>
       </w:r>
       <w:r>
         <w:t>working ok</w:t>
@@ -7192,6 +7176,7 @@
         <w:t xml:space="preserve"> An example of GET and POST methods that will handle the Update functionality out of the CRUD paradigm</w:t>
       </w:r>
     </w:p>
+    <w:p/>
     <w:p>
       <w:pPr>
         <w:pStyle w:val="Heading3"/>
@@ -7214,17 +7199,273 @@
         <w:pStyle w:val="Heading4"/>
       </w:pPr>
       <w:r>
-        <w:t>Database test</w:t>
-      </w:r>
-    </w:p>
-    <w:p>
-      <w:pPr>
-        <w:pStyle w:val="Heading4"/>
-      </w:pPr>
-      <w:r>
         <w:t>Software test</w:t>
       </w:r>
     </w:p>
+    <w:tbl>
+      <w:tblPr>
+        <w:tblStyle w:val="TableGrid"/>
+        <w:tblW w:w="0" w:type="auto"/>
+        <w:tblLook w:val="04A0" w:firstRow="1" w:lastRow="0" w:firstColumn="1" w:lastColumn="0" w:noHBand="0" w:noVBand="1"/>
+      </w:tblPr>
+      <w:tblGrid>
+        <w:gridCol w:w="2254"/>
+        <w:gridCol w:w="2254"/>
+        <w:gridCol w:w="2254"/>
+        <w:gridCol w:w="2254"/>
+      </w:tblGrid>
+      <w:tr>
+        <w:tc>
+          <w:tcPr>
+            <w:tcW w:w="2254" w:type="dxa"/>
+          </w:tcPr>
+          <w:p>
+            <w:pPr>
+              <w:rPr>
+                <w:b/>
+                <w:bCs/>
+              </w:rPr>
+            </w:pPr>
+            <w:r>
+              <w:rPr>
+                <w:b/>
+                <w:bCs/>
+              </w:rPr>
+              <w:t>Hypothesis</w:t>
+            </w:r>
+          </w:p>
+        </w:tc>
+        <w:tc>
+          <w:tcPr>
+            <w:tcW w:w="2254" w:type="dxa"/>
+          </w:tcPr>
+          <w:p>
+            <w:pPr>
+              <w:rPr>
+                <w:b/>
+                <w:bCs/>
+              </w:rPr>
+            </w:pPr>
+            <w:r>
+              <w:rPr>
+                <w:b/>
+                <w:bCs/>
+              </w:rPr>
+              <w:t>Expected Result</w:t>
+            </w:r>
+          </w:p>
+        </w:tc>
+        <w:tc>
+          <w:tcPr>
+            <w:tcW w:w="2254" w:type="dxa"/>
+          </w:tcPr>
+          <w:p>
+            <w:pPr>
+              <w:rPr>
+                <w:b/>
+                <w:bCs/>
+              </w:rPr>
+            </w:pPr>
+            <w:r>
+              <w:rPr>
+                <w:b/>
+                <w:bCs/>
+              </w:rPr>
+              <w:t>Actual Result</w:t>
+            </w:r>
+          </w:p>
+        </w:tc>
+        <w:tc>
+          <w:tcPr>
+            <w:tcW w:w="2254" w:type="dxa"/>
+          </w:tcPr>
+          <w:p>
+            <w:pPr>
+              <w:rPr>
+                <w:b/>
+                <w:bCs/>
+              </w:rPr>
+            </w:pPr>
+            <w:r>
+              <w:rPr>
+                <w:b/>
+                <w:bCs/>
+              </w:rPr>
+              <w:t>Evaluation</w:t>
+            </w:r>
+          </w:p>
+        </w:tc>
+      </w:tr>
+      <w:tr>
+        <w:tc>
+          <w:tcPr>
+            <w:tcW w:w="2254" w:type="dxa"/>
+          </w:tcPr>
+          <w:p>
+            <w:r>
+              <w:t>Using the CMS submit a new staff member.</w:t>
+            </w:r>
+          </w:p>
+        </w:tc>
+        <w:tc>
+          <w:tcPr>
+            <w:tcW w:w="2254" w:type="dxa"/>
+          </w:tcPr>
+          <w:p>
+            <w:r>
+              <w:t>New staff member is added to the database and is displayed on the index page</w:t>
+            </w:r>
+          </w:p>
+        </w:tc>
+        <w:tc>
+          <w:tcPr>
+            <w:tcW w:w="2254" w:type="dxa"/>
+          </w:tcPr>
+          <w:p>
+            <w:r>
+              <w:t>New staff member was added to the database and is displayed on the index page</w:t>
+            </w:r>
+          </w:p>
+        </w:tc>
+        <w:tc>
+          <w:tcPr>
+            <w:tcW w:w="2254" w:type="dxa"/>
+          </w:tcPr>
+          <w:p>
+            <w:r>
+              <w:t>This test passed.</w:t>
+            </w:r>
+          </w:p>
+        </w:tc>
+      </w:tr>
+      <w:tr>
+        <w:tc>
+          <w:tcPr>
+            <w:tcW w:w="2254" w:type="dxa"/>
+          </w:tcPr>
+          <w:p>
+            <w:r>
+              <w:t>Using the CMS edit the new staff member to have 1s in each field.</w:t>
+            </w:r>
+          </w:p>
+        </w:tc>
+        <w:tc>
+          <w:tcPr>
+            <w:tcW w:w="2254" w:type="dxa"/>
+          </w:tcPr>
+          <w:p>
+            <w:r>
+              <w:t>Staff member gets 1s put into each field and is saved to the database.</w:t>
+            </w:r>
+          </w:p>
+        </w:tc>
+        <w:tc>
+          <w:tcPr>
+            <w:tcW w:w="2254" w:type="dxa"/>
+          </w:tcPr>
+          <w:p>
+            <w:r>
+              <w:t>Staff member now contains 1s in each field and is save to the database</w:t>
+            </w:r>
+          </w:p>
+        </w:tc>
+        <w:tc>
+          <w:tcPr>
+            <w:tcW w:w="2254" w:type="dxa"/>
+          </w:tcPr>
+          <w:p>
+            <w:r>
+              <w:t>This test passed.</w:t>
+            </w:r>
+          </w:p>
+        </w:tc>
+      </w:tr>
+      <w:tr>
+        <w:tc>
+          <w:tcPr>
+            <w:tcW w:w="2254" w:type="dxa"/>
+          </w:tcPr>
+          <w:p>
+            <w:r>
+              <w:t>Using the CMS view the details of the staff member.</w:t>
+            </w:r>
+          </w:p>
+        </w:tc>
+        <w:tc>
+          <w:tcPr>
+            <w:tcW w:w="2254" w:type="dxa"/>
+          </w:tcPr>
+          <w:p>
+            <w:r>
+              <w:t>It opens the page to display the staff’s details.</w:t>
+            </w:r>
+          </w:p>
+        </w:tc>
+        <w:tc>
+          <w:tcPr>
+            <w:tcW w:w="2254" w:type="dxa"/>
+          </w:tcPr>
+          <w:p>
+            <w:r>
+              <w:t>The details page was opened and correctly displayed the staff’s details</w:t>
+            </w:r>
+          </w:p>
+        </w:tc>
+        <w:tc>
+          <w:tcPr>
+            <w:tcW w:w="2254" w:type="dxa"/>
+          </w:tcPr>
+          <w:p>
+            <w:r>
+              <w:t>This test passed.</w:t>
+            </w:r>
+          </w:p>
+        </w:tc>
+      </w:tr>
+      <w:tr>
+        <w:tc>
+          <w:tcPr>
+            <w:tcW w:w="2254" w:type="dxa"/>
+          </w:tcPr>
+          <w:p>
+            <w:r>
+              <w:t>Using the CMS delete the latest staff member from the database.</w:t>
+            </w:r>
+          </w:p>
+        </w:tc>
+        <w:tc>
+          <w:tcPr>
+            <w:tcW w:w="2254" w:type="dxa"/>
+          </w:tcPr>
+          <w:p>
+            <w:r>
+              <w:t>The latest staff member should be deleted from the database and should not be visible in the CMS table.</w:t>
+            </w:r>
+          </w:p>
+        </w:tc>
+        <w:tc>
+          <w:tcPr>
+            <w:tcW w:w="2254" w:type="dxa"/>
+          </w:tcPr>
+          <w:p>
+            <w:r>
+              <w:t>The latest staff member was deleted from the database and is no longer visible in the CMS table.</w:t>
+            </w:r>
+          </w:p>
+        </w:tc>
+        <w:tc>
+          <w:tcPr>
+            <w:tcW w:w="2254" w:type="dxa"/>
+          </w:tcPr>
+          <w:p>
+            <w:r>
+              <w:t>This test passed.</w:t>
+            </w:r>
+          </w:p>
+        </w:tc>
+      </w:tr>
+    </w:tbl>
+    <w:p/>
     <w:p>
       <w:pPr>
         <w:pStyle w:val="Heading3"/>
@@ -7372,13 +7613,11 @@
     </w:p>
     <w:p>
       <w:r>
-        <w:t>When making the Module and Coursework tables I needed to use a Boolean data type to create a true and false field, however, there</w:t>
-      </w:r>
-      <w:r>
-        <w:t xml:space="preserve"> is no Boolean data type in MSSQL and so I had to use the bit data type. The bit data type can be 1, 0 or null, however, 1 can be conveyed as TRUE and 0 can be conveyed as FALSE.</w:t>
-      </w:r>
-      <w:r>
-        <w:t xml:space="preserve"> </w:t>
+        <w:t xml:space="preserve">When making the Module and Coursework tables I needed to use a Boolean data type to create a true and false field, however, there is no Boolean data type in MSSQL and so I had to use the bit data </w:t>
+      </w:r>
+      <w:r>
+        <w:lastRenderedPageBreak/>
+        <w:t xml:space="preserve">type. The bit data type can be 1, 0 or null, however, 1 can be conveyed as TRUE and 0 can be conveyed as FALSE. </w:t>
       </w:r>
     </w:p>
     <w:p>
@@ -7394,7 +7633,7 @@
         <mc:AlternateContent>
           <mc:Choice Requires="wps">
             <w:drawing>
-              <wp:anchor distT="0" distB="0" distL="114300" distR="114300" simplePos="0" relativeHeight="251660288" behindDoc="0" locked="0" layoutInCell="1" allowOverlap="1" wp14:anchorId="3261B9B8" wp14:editId="144F8459">
+              <wp:anchor distT="0" distB="0" distL="114300" distR="114300" simplePos="0" relativeHeight="251658240" behindDoc="0" locked="0" layoutInCell="1" allowOverlap="1" wp14:anchorId="3261B9B8" wp14:editId="1675DA9E">
                 <wp:simplePos x="0" y="0"/>
                 <wp:positionH relativeFrom="column">
                   <wp:posOffset>2622550</wp:posOffset>
@@ -7470,7 +7709,7 @@
                 <v:stroke joinstyle="miter"/>
                 <v:path gradientshapeok="t" o:connecttype="rect"/>
               </v:shapetype>
-              <v:shape id="Text Box 18" o:spid="_x0000_s1026" type="#_x0000_t202" style="position:absolute;margin-left:206.5pt;margin-top:90.9pt;width:239.7pt;height:.05pt;z-index:251660288;visibility:visible;mso-wrap-style:square;mso-wrap-distance-left:9pt;mso-wrap-distance-top:0;mso-wrap-distance-right:9pt;mso-wrap-distance-bottom:0;mso-position-horizontal:absolute;mso-position-horizontal-relative:text;mso-position-vertical:absolute;mso-position-vertical-relative:text;v-text-anchor:top" o:gfxdata="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" stroked="f">
+              <v:shape id="Text Box 18" o:spid="_x0000_s1026" type="#_x0000_t202" style="position:absolute;margin-left:206.5pt;margin-top:90.9pt;width:239.7pt;height:.05pt;z-index:251658240;visibility:visible;mso-wrap-style:square;mso-wrap-distance-left:9pt;mso-wrap-distance-top:0;mso-wrap-distance-right:9pt;mso-wrap-distance-bottom:0;mso-position-horizontal:absolute;mso-position-horizontal-relative:text;mso-position-vertical:absolute;mso-position-vertical-relative:text;v-text-anchor:top" o:gfxdata="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" stroked="f">
                 <v:textbox style="mso-fit-shape-to-text:t" inset="0,0,0,0">
                   <w:txbxContent>
                     <w:p>
@@ -7508,7 +7747,7 @@
           <w:noProof/>
         </w:rPr>
         <w:drawing>
-          <wp:anchor distT="0" distB="0" distL="114300" distR="114300" simplePos="0" relativeHeight="251657216" behindDoc="0" locked="0" layoutInCell="1" allowOverlap="1" wp14:anchorId="4D12241D" wp14:editId="49950A19">
+          <wp:anchor distT="0" distB="0" distL="114300" distR="114300" simplePos="0" relativeHeight="251655168" behindDoc="0" locked="0" layoutInCell="1" allowOverlap="1" wp14:anchorId="4D12241D" wp14:editId="4250A408">
             <wp:simplePos x="0" y="0"/>
             <wp:positionH relativeFrom="margin">
               <wp:posOffset>2622550</wp:posOffset>
@@ -7595,7 +7834,7 @@
         <mc:AlternateContent>
           <mc:Choice Requires="wps">
             <w:drawing>
-              <wp:anchor distT="0" distB="0" distL="114300" distR="114300" simplePos="0" relativeHeight="251662336" behindDoc="0" locked="0" layoutInCell="1" allowOverlap="1" wp14:anchorId="13FE8F65" wp14:editId="75B12AA9">
+              <wp:anchor distT="0" distB="0" distL="114300" distR="114300" simplePos="0" relativeHeight="251660288" behindDoc="0" locked="0" layoutInCell="1" allowOverlap="1" wp14:anchorId="13FE8F65" wp14:editId="2AB1AF6F">
                 <wp:simplePos x="0" y="0"/>
                 <wp:positionH relativeFrom="column">
                   <wp:posOffset>0</wp:posOffset>
@@ -7667,7 +7906,7 @@
           </mc:Choice>
           <mc:Fallback>
             <w:pict>
-              <v:shape w14:anchorId="13FE8F65" id="Text Box 19" o:spid="_x0000_s1027" type="#_x0000_t202" style="position:absolute;margin-left:0;margin-top:97.55pt;width:221.25pt;height:.05pt;z-index:251662336;visibility:visible;mso-wrap-style:square;mso-wrap-distance-left:9pt;mso-wrap-distance-top:0;mso-wrap-distance-right:9pt;mso-wrap-distance-bottom:0;mso-position-horizontal:absolute;mso-position-horizontal-relative:text;mso-position-vertical:absolute;mso-position-vertical-relative:text;v-text-anchor:top" o:gfxdata="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" stroked="f">
+              <v:shape w14:anchorId="13FE8F65" id="Text Box 19" o:spid="_x0000_s1027" type="#_x0000_t202" style="position:absolute;margin-left:0;margin-top:97.55pt;width:221.25pt;height:.05pt;z-index:251660288;visibility:visible;mso-wrap-style:square;mso-wrap-distance-left:9pt;mso-wrap-distance-top:0;mso-wrap-distance-right:9pt;mso-wrap-distance-bottom:0;mso-position-horizontal:absolute;mso-position-horizontal-relative:text;mso-position-vertical:absolute;mso-position-vertical-relative:text;v-text-anchor:top" o:gfxdata="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" stroked="f">
                 <v:textbox style="mso-fit-shape-to-text:t" inset="0,0,0,0">
                   <w:txbxContent>
                     <w:p>
@@ -7705,7 +7944,7 @@
           <w:noProof/>
         </w:rPr>
         <w:drawing>
-          <wp:anchor distT="0" distB="0" distL="114300" distR="114300" simplePos="0" relativeHeight="251658240" behindDoc="0" locked="0" layoutInCell="1" allowOverlap="1" wp14:anchorId="03A5B7AE" wp14:editId="28BE7D79">
+          <wp:anchor distT="0" distB="0" distL="114300" distR="114300" simplePos="0" relativeHeight="251656192" behindDoc="0" locked="0" layoutInCell="1" allowOverlap="1" wp14:anchorId="03A5B7AE" wp14:editId="7DA3F7B5">
             <wp:simplePos x="0" y="0"/>
             <wp:positionH relativeFrom="margin">
               <wp:align>left</wp:align>
@@ -7783,7 +8022,6 @@
     <w:p/>
     <w:p>
       <w:r>
-        <w:lastRenderedPageBreak/>
         <w:t xml:space="preserve">In both tables foreign keys were used to create relationships between two tables. For the Module table it linked with the </w:t>
       </w:r>
       <w:r>
@@ -7796,13 +8034,8 @@
         <w:t>Staff</w:t>
       </w:r>
       <w:r>
-        <w:t xml:space="preserve">) to </w:t>
-      </w:r>
-      <w:proofErr w:type="gramStart"/>
-      <w:r>
-        <w:t>many(</w:t>
-      </w:r>
-      <w:proofErr w:type="gramEnd"/>
+        <w:t>) to many(</w:t>
+      </w:r>
       <w:r>
         <w:t>M</w:t>
       </w:r>
@@ -7810,15 +8043,7 @@
         <w:t>odule) relationship be made. This links the 2 tables together allowing us to assign a particular staff to the module.</w:t>
       </w:r>
       <w:r>
-        <w:t xml:space="preserve"> The Coursework table it is linked with the Module table creating a 1(Module) to </w:t>
-      </w:r>
-      <w:proofErr w:type="gramStart"/>
-      <w:r>
-        <w:t>many(</w:t>
-      </w:r>
-      <w:proofErr w:type="gramEnd"/>
-      <w:r>
-        <w:t>Coursework) relationship.</w:t>
+        <w:t xml:space="preserve"> The Coursework table it is linked with the Module table creating a 1(Module) to many(Coursework) relationship.</w:t>
       </w:r>
       <w:r>
         <w:t xml:space="preserve"> An example of the foreign key relationship can be seen below in figure 15.</w:t>
@@ -7833,7 +8058,7 @@
           <w:noProof/>
         </w:rPr>
         <w:drawing>
-          <wp:inline distT="0" distB="0" distL="0" distR="0" wp14:anchorId="1709F689" wp14:editId="2EE049F9">
+          <wp:inline distT="0" distB="0" distL="0" distR="0" wp14:anchorId="1709F689" wp14:editId="1662D869">
             <wp:extent cx="5731510" cy="3684270"/>
             <wp:effectExtent l="0" t="0" r="2540" b="0"/>
             <wp:docPr id="20" name="Picture 20"/>
@@ -7893,6 +8118,7 @@
         <w:pStyle w:val="Heading4"/>
       </w:pPr>
       <w:r>
+        <w:lastRenderedPageBreak/>
         <w:t xml:space="preserve">Software </w:t>
       </w:r>
     </w:p>
@@ -7919,7 +8145,7 @@
           <w:noProof/>
         </w:rPr>
         <w:drawing>
-          <wp:inline distT="0" distB="0" distL="0" distR="0" wp14:anchorId="4058F607" wp14:editId="6D82A614">
+          <wp:inline distT="0" distB="0" distL="0" distR="0" wp14:anchorId="4058F607" wp14:editId="6914FF25">
             <wp:extent cx="5067300" cy="1973361"/>
             <wp:effectExtent l="0" t="0" r="0" b="8255"/>
             <wp:docPr id="21" name="Picture 21"/>
@@ -7976,7 +8202,6 @@
     </w:p>
     <w:p>
       <w:r>
-        <w:lastRenderedPageBreak/>
         <w:t>Once the edmx was updated I could create the controllers for the Coursework and Module models. I once again used the scaffold to help create the controllers and the views for the software.</w:t>
       </w:r>
       <w:r>
@@ -7998,7 +8223,7 @@
           <w:noProof/>
         </w:rPr>
         <w:drawing>
-          <wp:inline distT="0" distB="0" distL="0" distR="0" wp14:anchorId="6FC841B5" wp14:editId="482A3830">
+          <wp:inline distT="0" distB="0" distL="0" distR="0" wp14:anchorId="6FC841B5" wp14:editId="658D27D3">
             <wp:extent cx="5731510" cy="1615440"/>
             <wp:effectExtent l="0" t="0" r="2540" b="3810"/>
             <wp:docPr id="22" name="Picture 22"/>
@@ -8075,10 +8300,11 @@
         <w:rPr>
           <w:noProof/>
         </w:rPr>
+        <w:lastRenderedPageBreak/>
         <mc:AlternateContent>
           <mc:Choice Requires="wpg">
             <w:drawing>
-              <wp:inline distT="0" distB="0" distL="0" distR="0" wp14:anchorId="73E3DCCA" wp14:editId="108EA5CE">
+              <wp:inline distT="0" distB="0" distL="0" distR="0" wp14:anchorId="73E3DCCA" wp14:editId="733DAD61">
                 <wp:extent cx="5229225" cy="1129665"/>
                 <wp:effectExtent l="0" t="0" r="9525" b="0"/>
                 <wp:docPr id="26" name="Group 26"/>
@@ -8190,7 +8416,7 @@
           </mc:Choice>
           <mc:Fallback>
             <w:pict>
-              <v:group w14:anchorId="7F30A734" id="Group 26" o:spid="_x0000_s1026" style="width:411.75pt;height:88.95pt;mso-position-horizontal-relative:char;mso-position-vertical-relative:line" coordsize="52292,11296" o:gfxdata="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">
+              <v:group w14:anchorId="0827B2A5" id="Group 26" o:spid="_x0000_s1026" style="width:411.75pt;height:88.95pt;mso-position-horizontal-relative:char;mso-position-vertical-relative:line" coordsize="52292,11296" o:gfxdata="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">
                 <v:shapetype id="_x0000_t75" coordsize="21600,21600" o:spt="75" o:preferrelative="t" path="m@4@5l@4@11@9@11@9@5xe" filled="f" stroked="f">
                   <v:stroke joinstyle="miter"/>
                   <v:formulas>
@@ -8266,7 +8492,894 @@
         <w:pStyle w:val="Heading4"/>
       </w:pPr>
       <w:r>
-        <w:t>Database test</w:t>
+        <w:t>Software test</w:t>
+      </w:r>
+    </w:p>
+    <w:tbl>
+      <w:tblPr>
+        <w:tblStyle w:val="TableGrid"/>
+        <w:tblW w:w="0" w:type="auto"/>
+        <w:tblLook w:val="04A0" w:firstRow="1" w:lastRow="0" w:firstColumn="1" w:lastColumn="0" w:noHBand="0" w:noVBand="1"/>
+      </w:tblPr>
+      <w:tblGrid>
+        <w:gridCol w:w="2254"/>
+        <w:gridCol w:w="2254"/>
+        <w:gridCol w:w="2254"/>
+        <w:gridCol w:w="2254"/>
+      </w:tblGrid>
+      <w:tr>
+        <w:tc>
+          <w:tcPr>
+            <w:tcW w:w="2254" w:type="dxa"/>
+          </w:tcPr>
+          <w:p>
+            <w:pPr>
+              <w:rPr>
+                <w:b/>
+                <w:bCs/>
+              </w:rPr>
+            </w:pPr>
+            <w:r>
+              <w:rPr>
+                <w:b/>
+                <w:bCs/>
+              </w:rPr>
+              <w:t>Hypothesis</w:t>
+            </w:r>
+          </w:p>
+        </w:tc>
+        <w:tc>
+          <w:tcPr>
+            <w:tcW w:w="2254" w:type="dxa"/>
+          </w:tcPr>
+          <w:p>
+            <w:pPr>
+              <w:rPr>
+                <w:b/>
+                <w:bCs/>
+              </w:rPr>
+            </w:pPr>
+            <w:r>
+              <w:rPr>
+                <w:b/>
+                <w:bCs/>
+              </w:rPr>
+              <w:t>Expected Result</w:t>
+            </w:r>
+          </w:p>
+        </w:tc>
+        <w:tc>
+          <w:tcPr>
+            <w:tcW w:w="2254" w:type="dxa"/>
+          </w:tcPr>
+          <w:p>
+            <w:pPr>
+              <w:rPr>
+                <w:b/>
+                <w:bCs/>
+              </w:rPr>
+            </w:pPr>
+            <w:r>
+              <w:rPr>
+                <w:b/>
+                <w:bCs/>
+              </w:rPr>
+              <w:t>Actual Result</w:t>
+            </w:r>
+          </w:p>
+        </w:tc>
+        <w:tc>
+          <w:tcPr>
+            <w:tcW w:w="2254" w:type="dxa"/>
+          </w:tcPr>
+          <w:p>
+            <w:pPr>
+              <w:rPr>
+                <w:b/>
+                <w:bCs/>
+              </w:rPr>
+            </w:pPr>
+            <w:r>
+              <w:rPr>
+                <w:b/>
+                <w:bCs/>
+              </w:rPr>
+              <w:t>Evaluation</w:t>
+            </w:r>
+          </w:p>
+        </w:tc>
+      </w:tr>
+      <w:tr>
+        <w:tc>
+          <w:tcPr>
+            <w:tcW w:w="2254" w:type="dxa"/>
+          </w:tcPr>
+          <w:p>
+            <w:r>
+              <w:t>Using the CMS submit a new staff member.</w:t>
+            </w:r>
+          </w:p>
+        </w:tc>
+        <w:tc>
+          <w:tcPr>
+            <w:tcW w:w="2254" w:type="dxa"/>
+          </w:tcPr>
+          <w:p>
+            <w:r>
+              <w:t>New staff member is added to the database and is displayed on the index page</w:t>
+            </w:r>
+          </w:p>
+        </w:tc>
+        <w:tc>
+          <w:tcPr>
+            <w:tcW w:w="2254" w:type="dxa"/>
+          </w:tcPr>
+          <w:p>
+            <w:r>
+              <w:t>New staff member was added to the database and is displayed on the index page</w:t>
+            </w:r>
+          </w:p>
+        </w:tc>
+        <w:tc>
+          <w:tcPr>
+            <w:tcW w:w="2254" w:type="dxa"/>
+          </w:tcPr>
+          <w:p>
+            <w:r>
+              <w:t>This test passed</w:t>
+            </w:r>
+            <w:r>
+              <w:t xml:space="preserve"> again</w:t>
+            </w:r>
+            <w:r>
+              <w:t>.</w:t>
+            </w:r>
+          </w:p>
+        </w:tc>
+      </w:tr>
+      <w:tr>
+        <w:tc>
+          <w:tcPr>
+            <w:tcW w:w="2254" w:type="dxa"/>
+          </w:tcPr>
+          <w:p>
+            <w:r>
+              <w:t>Using the CMS edit the new staff member to have 1s in each field.</w:t>
+            </w:r>
+          </w:p>
+        </w:tc>
+        <w:tc>
+          <w:tcPr>
+            <w:tcW w:w="2254" w:type="dxa"/>
+          </w:tcPr>
+          <w:p>
+            <w:r>
+              <w:t>Staff member gets 1s put into each field and is saved to the database.</w:t>
+            </w:r>
+          </w:p>
+        </w:tc>
+        <w:tc>
+          <w:tcPr>
+            <w:tcW w:w="2254" w:type="dxa"/>
+          </w:tcPr>
+          <w:p>
+            <w:r>
+              <w:t>Staff member now contains 1s in each field and is save to the database</w:t>
+            </w:r>
+          </w:p>
+        </w:tc>
+        <w:tc>
+          <w:tcPr>
+            <w:tcW w:w="2254" w:type="dxa"/>
+          </w:tcPr>
+          <w:p>
+            <w:r>
+              <w:t>This test passed</w:t>
+            </w:r>
+            <w:r>
+              <w:t xml:space="preserve"> again</w:t>
+            </w:r>
+            <w:r>
+              <w:t>.</w:t>
+            </w:r>
+          </w:p>
+        </w:tc>
+      </w:tr>
+      <w:tr>
+        <w:tc>
+          <w:tcPr>
+            <w:tcW w:w="2254" w:type="dxa"/>
+          </w:tcPr>
+          <w:p>
+            <w:r>
+              <w:t>Using the CMS view the details of the staff member.</w:t>
+            </w:r>
+          </w:p>
+        </w:tc>
+        <w:tc>
+          <w:tcPr>
+            <w:tcW w:w="2254" w:type="dxa"/>
+          </w:tcPr>
+          <w:p>
+            <w:r>
+              <w:t>It opens the page to display the staff’s details.</w:t>
+            </w:r>
+          </w:p>
+        </w:tc>
+        <w:tc>
+          <w:tcPr>
+            <w:tcW w:w="2254" w:type="dxa"/>
+          </w:tcPr>
+          <w:p>
+            <w:r>
+              <w:t>The details page was opened and correctly displayed the staff’s details</w:t>
+            </w:r>
+          </w:p>
+        </w:tc>
+        <w:tc>
+          <w:tcPr>
+            <w:tcW w:w="2254" w:type="dxa"/>
+          </w:tcPr>
+          <w:p>
+            <w:r>
+              <w:t>This test passed</w:t>
+            </w:r>
+            <w:r>
+              <w:t xml:space="preserve"> again</w:t>
+            </w:r>
+            <w:r>
+              <w:t>.</w:t>
+            </w:r>
+          </w:p>
+        </w:tc>
+      </w:tr>
+      <w:tr>
+        <w:tc>
+          <w:tcPr>
+            <w:tcW w:w="2254" w:type="dxa"/>
+          </w:tcPr>
+          <w:p>
+            <w:r>
+              <w:t>Using the CMS delete the latest staff member from the database.</w:t>
+            </w:r>
+          </w:p>
+        </w:tc>
+        <w:tc>
+          <w:tcPr>
+            <w:tcW w:w="2254" w:type="dxa"/>
+          </w:tcPr>
+          <w:p>
+            <w:r>
+              <w:t>The latest staff member should be deleted from the database and should not be visible in the CMS table.</w:t>
+            </w:r>
+          </w:p>
+        </w:tc>
+        <w:tc>
+          <w:tcPr>
+            <w:tcW w:w="2254" w:type="dxa"/>
+          </w:tcPr>
+          <w:p>
+            <w:r>
+              <w:t>The latest staff member was deleted from the database and is no longer visible in the CMS table.</w:t>
+            </w:r>
+          </w:p>
+        </w:tc>
+        <w:tc>
+          <w:tcPr>
+            <w:tcW w:w="2254" w:type="dxa"/>
+          </w:tcPr>
+          <w:p>
+            <w:r>
+              <w:t>This test passed</w:t>
+            </w:r>
+            <w:r>
+              <w:t xml:space="preserve"> again</w:t>
+            </w:r>
+            <w:r>
+              <w:t>.</w:t>
+            </w:r>
+          </w:p>
+        </w:tc>
+      </w:tr>
+      <w:tr>
+        <w:tc>
+          <w:tcPr>
+            <w:tcW w:w="2254" w:type="dxa"/>
+          </w:tcPr>
+          <w:p>
+            <w:pPr>
+              <w:rPr>
+                <w:b/>
+                <w:bCs/>
+              </w:rPr>
+            </w:pPr>
+            <w:r>
+              <w:t>Using the CMS submit a new coursework.</w:t>
+            </w:r>
+          </w:p>
+        </w:tc>
+        <w:tc>
+          <w:tcPr>
+            <w:tcW w:w="2254" w:type="dxa"/>
+          </w:tcPr>
+          <w:p>
+            <w:pPr>
+              <w:rPr>
+                <w:b/>
+                <w:bCs/>
+              </w:rPr>
+            </w:pPr>
+            <w:r>
+              <w:t>New coursework is added to the database and is displayed on the index page</w:t>
+            </w:r>
+          </w:p>
+        </w:tc>
+        <w:tc>
+          <w:tcPr>
+            <w:tcW w:w="2254" w:type="dxa"/>
+          </w:tcPr>
+          <w:p>
+            <w:pPr>
+              <w:rPr>
+                <w:b/>
+                <w:bCs/>
+              </w:rPr>
+            </w:pPr>
+            <w:r>
+              <w:t>New coursework was added to the database and is displayed on the index page</w:t>
+            </w:r>
+          </w:p>
+        </w:tc>
+        <w:tc>
+          <w:tcPr>
+            <w:tcW w:w="2254" w:type="dxa"/>
+          </w:tcPr>
+          <w:p>
+            <w:pPr>
+              <w:rPr>
+                <w:b/>
+                <w:bCs/>
+              </w:rPr>
+            </w:pPr>
+            <w:r>
+              <w:t>This test passed.</w:t>
+            </w:r>
+          </w:p>
+        </w:tc>
+      </w:tr>
+      <w:tr>
+        <w:tc>
+          <w:tcPr>
+            <w:tcW w:w="2254" w:type="dxa"/>
+          </w:tcPr>
+          <w:p>
+            <w:r>
+              <w:t>Using the CMS edit the new coursework to have 1s in each field.</w:t>
+            </w:r>
+          </w:p>
+        </w:tc>
+        <w:tc>
+          <w:tcPr>
+            <w:tcW w:w="2254" w:type="dxa"/>
+          </w:tcPr>
+          <w:p>
+            <w:r>
+              <w:t>Coursework gets 1s put into each field and is saved to the database.</w:t>
+            </w:r>
+          </w:p>
+        </w:tc>
+        <w:tc>
+          <w:tcPr>
+            <w:tcW w:w="2254" w:type="dxa"/>
+          </w:tcPr>
+          <w:p>
+            <w:r>
+              <w:t>Coursework now contains 1s in each field and is save to the database</w:t>
+            </w:r>
+          </w:p>
+        </w:tc>
+        <w:tc>
+          <w:tcPr>
+            <w:tcW w:w="2254" w:type="dxa"/>
+          </w:tcPr>
+          <w:p>
+            <w:r>
+              <w:t>This test passed.</w:t>
+            </w:r>
+          </w:p>
+        </w:tc>
+      </w:tr>
+      <w:tr>
+        <w:tc>
+          <w:tcPr>
+            <w:tcW w:w="2254" w:type="dxa"/>
+          </w:tcPr>
+          <w:p>
+            <w:r>
+              <w:t>Using the CMS view the details of the coursework.</w:t>
+            </w:r>
+          </w:p>
+        </w:tc>
+        <w:tc>
+          <w:tcPr>
+            <w:tcW w:w="2254" w:type="dxa"/>
+          </w:tcPr>
+          <w:p>
+            <w:r>
+              <w:t>It opens the page to display the coursework’s details.</w:t>
+            </w:r>
+          </w:p>
+        </w:tc>
+        <w:tc>
+          <w:tcPr>
+            <w:tcW w:w="2254" w:type="dxa"/>
+          </w:tcPr>
+          <w:p>
+            <w:r>
+              <w:t>The details page was opened and correctly displayed the coursework’s details</w:t>
+            </w:r>
+          </w:p>
+        </w:tc>
+        <w:tc>
+          <w:tcPr>
+            <w:tcW w:w="2254" w:type="dxa"/>
+          </w:tcPr>
+          <w:p>
+            <w:r>
+              <w:t>This test passed.</w:t>
+            </w:r>
+          </w:p>
+        </w:tc>
+      </w:tr>
+      <w:tr>
+        <w:trPr>
+          <w:trHeight w:val="1759"/>
+        </w:trPr>
+        <w:tc>
+          <w:tcPr>
+            <w:tcW w:w="2254" w:type="dxa"/>
+          </w:tcPr>
+          <w:p>
+            <w:r>
+              <w:t>Using the CMS delete the latest coursework from the database.</w:t>
+            </w:r>
+          </w:p>
+        </w:tc>
+        <w:tc>
+          <w:tcPr>
+            <w:tcW w:w="2254" w:type="dxa"/>
+          </w:tcPr>
+          <w:p>
+            <w:r>
+              <w:t>The latest coursework should be deleted from the database and should not be visible in the CMS table.</w:t>
+            </w:r>
+          </w:p>
+        </w:tc>
+        <w:tc>
+          <w:tcPr>
+            <w:tcW w:w="2254" w:type="dxa"/>
+          </w:tcPr>
+          <w:p>
+            <w:r>
+              <w:t>The latest coursework was deleted from the database and is no longer visible in the CMS table.</w:t>
+            </w:r>
+          </w:p>
+        </w:tc>
+        <w:tc>
+          <w:tcPr>
+            <w:tcW w:w="2254" w:type="dxa"/>
+          </w:tcPr>
+          <w:p>
+            <w:r>
+              <w:t>This test passed.</w:t>
+            </w:r>
+          </w:p>
+        </w:tc>
+      </w:tr>
+      <w:tr>
+        <w:tc>
+          <w:tcPr>
+            <w:tcW w:w="2254" w:type="dxa"/>
+          </w:tcPr>
+          <w:p>
+            <w:pPr>
+              <w:rPr>
+                <w:b/>
+                <w:bCs/>
+              </w:rPr>
+            </w:pPr>
+            <w:r>
+              <w:lastRenderedPageBreak/>
+              <w:t>Using the CMS submit a new module.</w:t>
+            </w:r>
+          </w:p>
+        </w:tc>
+        <w:tc>
+          <w:tcPr>
+            <w:tcW w:w="2254" w:type="dxa"/>
+          </w:tcPr>
+          <w:p>
+            <w:pPr>
+              <w:rPr>
+                <w:b/>
+                <w:bCs/>
+              </w:rPr>
+            </w:pPr>
+            <w:r>
+              <w:t>New module is added to the database and is displayed on the index page</w:t>
+            </w:r>
+          </w:p>
+        </w:tc>
+        <w:tc>
+          <w:tcPr>
+            <w:tcW w:w="2254" w:type="dxa"/>
+          </w:tcPr>
+          <w:p>
+            <w:pPr>
+              <w:rPr>
+                <w:b/>
+                <w:bCs/>
+              </w:rPr>
+            </w:pPr>
+            <w:r>
+              <w:t>New module was added to the database and is displayed on the index page</w:t>
+            </w:r>
+          </w:p>
+        </w:tc>
+        <w:tc>
+          <w:tcPr>
+            <w:tcW w:w="2254" w:type="dxa"/>
+          </w:tcPr>
+          <w:p>
+            <w:pPr>
+              <w:rPr>
+                <w:b/>
+                <w:bCs/>
+              </w:rPr>
+            </w:pPr>
+            <w:r>
+              <w:t>This test passed.</w:t>
+            </w:r>
+          </w:p>
+        </w:tc>
+      </w:tr>
+      <w:tr>
+        <w:tc>
+          <w:tcPr>
+            <w:tcW w:w="2254" w:type="dxa"/>
+          </w:tcPr>
+          <w:p>
+            <w:r>
+              <w:t>Using the CMS edit the new module to have 1s in each field.</w:t>
+            </w:r>
+          </w:p>
+        </w:tc>
+        <w:tc>
+          <w:tcPr>
+            <w:tcW w:w="2254" w:type="dxa"/>
+          </w:tcPr>
+          <w:p>
+            <w:r>
+              <w:t>Module gets 1s put into each field and is saved to the database.</w:t>
+            </w:r>
+          </w:p>
+        </w:tc>
+        <w:tc>
+          <w:tcPr>
+            <w:tcW w:w="2254" w:type="dxa"/>
+          </w:tcPr>
+          <w:p>
+            <w:r>
+              <w:t>Module now contains 1s in each field and is save to the database</w:t>
+            </w:r>
+          </w:p>
+        </w:tc>
+        <w:tc>
+          <w:tcPr>
+            <w:tcW w:w="2254" w:type="dxa"/>
+          </w:tcPr>
+          <w:p>
+            <w:r>
+              <w:t>This test passed.</w:t>
+            </w:r>
+          </w:p>
+        </w:tc>
+      </w:tr>
+      <w:tr>
+        <w:tc>
+          <w:tcPr>
+            <w:tcW w:w="2254" w:type="dxa"/>
+          </w:tcPr>
+          <w:p>
+            <w:r>
+              <w:t>Using the CMS view the details of the module.</w:t>
+            </w:r>
+          </w:p>
+        </w:tc>
+        <w:tc>
+          <w:tcPr>
+            <w:tcW w:w="2254" w:type="dxa"/>
+          </w:tcPr>
+          <w:p>
+            <w:r>
+              <w:t>It opens the page to display the module’s details.</w:t>
+            </w:r>
+          </w:p>
+        </w:tc>
+        <w:tc>
+          <w:tcPr>
+            <w:tcW w:w="2254" w:type="dxa"/>
+          </w:tcPr>
+          <w:p>
+            <w:r>
+              <w:t>The details page was opened and correctly displayed the module’s details</w:t>
+            </w:r>
+          </w:p>
+        </w:tc>
+        <w:tc>
+          <w:tcPr>
+            <w:tcW w:w="2254" w:type="dxa"/>
+          </w:tcPr>
+          <w:p>
+            <w:r>
+              <w:t>This test passed.</w:t>
+            </w:r>
+          </w:p>
+        </w:tc>
+      </w:tr>
+      <w:tr>
+        <w:tc>
+          <w:tcPr>
+            <w:tcW w:w="2254" w:type="dxa"/>
+          </w:tcPr>
+          <w:p>
+            <w:r>
+              <w:t>Using the CMS delete the latest module from the database.</w:t>
+            </w:r>
+          </w:p>
+        </w:tc>
+        <w:tc>
+          <w:tcPr>
+            <w:tcW w:w="2254" w:type="dxa"/>
+          </w:tcPr>
+          <w:p>
+            <w:r>
+              <w:t>The latest module should be deleted from the database and should not be visible in the CMS table.</w:t>
+            </w:r>
+          </w:p>
+        </w:tc>
+        <w:tc>
+          <w:tcPr>
+            <w:tcW w:w="2254" w:type="dxa"/>
+          </w:tcPr>
+          <w:p>
+            <w:r>
+              <w:t>The latest module was deleted from the database and is no longer visible in the CMS table.</w:t>
+            </w:r>
+          </w:p>
+        </w:tc>
+        <w:tc>
+          <w:tcPr>
+            <w:tcW w:w="2254" w:type="dxa"/>
+          </w:tcPr>
+          <w:p>
+            <w:r>
+              <w:t>This test passed.</w:t>
+            </w:r>
+          </w:p>
+        </w:tc>
+      </w:tr>
+    </w:tbl>
+    <w:p/>
+    <w:p>
+      <w:pPr>
+        <w:pStyle w:val="Heading3"/>
+      </w:pPr>
+      <w:bookmarkStart w:id="29" w:name="_Toc70275796"/>
+      <w:r>
+        <w:t>Evaluation for next iteration</w:t>
+      </w:r>
+      <w:bookmarkEnd w:id="29"/>
+    </w:p>
+    <w:p>
+      <w:r>
+        <w:t xml:space="preserve">The tests all passed </w:t>
+      </w:r>
+      <w:r>
+        <w:t xml:space="preserve">with </w:t>
+      </w:r>
+      <w:r>
+        <w:t>no changes required.</w:t>
+      </w:r>
+      <w:r>
+        <w:t xml:space="preserve"> The foundation of the project is now all laid out however the user interface is looking rather plain and boring and has nothing to entice the user to interact. With a strong foundation</w:t>
+      </w:r>
+      <w:r>
+        <w:t>,</w:t>
+      </w:r>
+      <w:r>
+        <w:t xml:space="preserve"> a good design</w:t>
+      </w:r>
+      <w:r>
+        <w:t xml:space="preserve"> layout</w:t>
+      </w:r>
+      <w:r>
+        <w:t xml:space="preserve"> to use when moving forward</w:t>
+      </w:r>
+      <w:r>
+        <w:t xml:space="preserve"> with creating more pages</w:t>
+      </w:r>
+      <w:r>
+        <w:t xml:space="preserve"> would be in the best interest of the project.</w:t>
+      </w:r>
+      <w:r>
+        <w:t xml:space="preserve"> </w:t>
+      </w:r>
+      <w:r>
+        <w:t xml:space="preserve">If the user is bored or struggling to navigate the web </w:t>
+      </w:r>
+      <w:r>
+        <w:t>application,</w:t>
+      </w:r>
+      <w:r>
+        <w:t xml:space="preserve"> then the purpose of the software </w:t>
+      </w:r>
+      <w:r>
+        <w:t>will not</w:t>
+      </w:r>
+      <w:r>
+        <w:t xml:space="preserve"> be </w:t>
+      </w:r>
+      <w:r>
+        <w:t>achieved,</w:t>
+      </w:r>
+      <w:r>
+        <w:t xml:space="preserve"> and the productivity rate may faulter when the users interact</w:t>
+      </w:r>
+      <w:r>
+        <w:t xml:space="preserve"> meaning working on the front end may be best for iteration 3.</w:t>
+      </w:r>
+    </w:p>
+    <w:p>
+      <w:r>
+        <w:t>Everything that was done during this iteration was all committed to the git repository once it was all evaluated and tested.</w:t>
+      </w:r>
+      <w:r>
+        <w:t xml:space="preserve"> During the evaluation I noticed that the system is </w:t>
+      </w:r>
+      <w:r>
+        <w:t>essentially a</w:t>
+      </w:r>
+      <w:r>
+        <w:t xml:space="preserve"> CMS (content management system).</w:t>
+      </w:r>
+      <w:r>
+        <w:t xml:space="preserve"> </w:t>
+      </w:r>
+      <w:r>
+        <w:t>“</w:t>
+      </w:r>
+      <w:r>
+        <w:t>A content management system (CMS) is an application that is used to manage web content, allowing multiple contributors to create, edit and publish. Content in a CMS is typically stored in a database and displayed in a presentation layer based on a set of templates.</w:t>
+      </w:r>
+      <w:r>
+        <w:t>”</w:t>
+      </w:r>
+      <w:r>
+        <w:t xml:space="preserve"> </w:t>
+      </w:r>
+      <w:r>
+        <w:t>(Content Management System, 2021)</w:t>
+      </w:r>
+      <w:r>
+        <w:t>.</w:t>
+      </w:r>
+    </w:p>
+    <w:p>
+      <w:pPr>
+        <w:pStyle w:val="Heading2"/>
+      </w:pPr>
+      <w:bookmarkStart w:id="30" w:name="_Toc70275797"/>
+      <w:r>
+        <w:t>Iteration 3</w:t>
+      </w:r>
+      <w:bookmarkEnd w:id="30"/>
+    </w:p>
+    <w:p>
+      <w:r>
+        <w:t>The user interface and user experience (UI/UX) were the focus of the third iteration.</w:t>
+      </w:r>
+      <w:r>
+        <w:t xml:space="preserve"> This would include some work with CSS, </w:t>
+      </w:r>
+      <w:r>
+        <w:t>HTML,</w:t>
+      </w:r>
+      <w:r>
+        <w:t xml:space="preserve"> and possible JavaScript to create a </w:t>
+      </w:r>
+      <w:r>
+        <w:t>good-looking</w:t>
+      </w:r>
+      <w:r>
+        <w:t xml:space="preserve"> UI/UX that would help to encourage and motivate user interaction.</w:t>
+      </w:r>
+    </w:p>
+    <w:p>
+      <w:r>
+        <w:t xml:space="preserve">Here it would be best to avoid using some colours as well as look at taking some colours into consideration. Some colours to avoid may be colours such as pure black (#000000) as black is often too overpowering </w:t>
+      </w:r>
+      <w:r>
+        <w:t>and a more subtle grey (#111111) would be easier on the eyes.</w:t>
+      </w:r>
+      <w:r>
+        <w:t xml:space="preserve"> Green and red would also be a bad combination as they would conflict with one another as well make distinguishing them apart for people who are a specific type of colour blind (</w:t>
+      </w:r>
+      <w:r>
+        <w:t>deuteranopia</w:t>
+      </w:r>
+      <w:r>
+        <w:t>).</w:t>
+      </w:r>
+      <w:r>
+        <w:t xml:space="preserve"> </w:t>
+      </w:r>
+      <w:r>
+        <w:t>That is</w:t>
+      </w:r>
+      <w:r>
+        <w:t xml:space="preserve"> why </w:t>
+      </w:r>
+      <w:r>
+        <w:t>green,</w:t>
+      </w:r>
+      <w:r>
+        <w:t xml:space="preserve"> and red are only really used for things like statuses or are commonly representing as “yes or no”.</w:t>
+      </w:r>
+    </w:p>
+    <w:p>
+      <w:r>
+        <w:t>Some colours to take into consideration of using are the university’s brand colours. If these are too simple then colours that can help create a calming work environment</w:t>
+      </w:r>
+      <w:r>
+        <w:t xml:space="preserve"> for the user, something that </w:t>
+      </w:r>
+      <w:r>
+        <w:t>will not</w:t>
+      </w:r>
+      <w:r>
+        <w:t xml:space="preserve"> be too sharp on the eyes and something that will help to increase their interaction.</w:t>
+      </w:r>
+    </w:p>
+    <w:p>
+      <w:pPr>
+        <w:pStyle w:val="Heading3"/>
+      </w:pPr>
+      <w:bookmarkStart w:id="31" w:name="_Toc70275798"/>
+      <w:r>
+        <w:lastRenderedPageBreak/>
+        <w:t>Features worked on</w:t>
+      </w:r>
+      <w:bookmarkEnd w:id="31"/>
+    </w:p>
+    <w:p>
+      <w:r>
+        <w:t xml:space="preserve">The features worked on in this </w:t>
+      </w:r>
+      <w:r>
+        <w:t>third</w:t>
+      </w:r>
+      <w:r>
+        <w:t xml:space="preserve"> iteration of the system were </w:t>
+      </w:r>
+      <w:r>
+        <w:t xml:space="preserve">all </w:t>
+      </w:r>
+      <w:r>
+        <w:t>front-end</w:t>
+      </w:r>
+      <w:r>
+        <w:t xml:space="preserve"> development for web application.</w:t>
       </w:r>
     </w:p>
     <w:p>
@@ -8274,268 +9387,2240 @@
         <w:pStyle w:val="Heading4"/>
       </w:pPr>
       <w:r>
+        <w:t xml:space="preserve">Front-end </w:t>
+      </w:r>
+    </w:p>
+    <w:p>
+      <w:r>
+        <w:t xml:space="preserve">To start with I changed the _Layout file to change the navigation bar so that you can access the pages from all the </w:t>
+      </w:r>
+      <w:r>
+        <w:t>pages,</w:t>
+      </w:r>
+      <w:r>
+        <w:t xml:space="preserve"> and you </w:t>
+      </w:r>
+      <w:r>
+        <w:t>are not</w:t>
+      </w:r>
+      <w:r>
+        <w:t xml:space="preserve"> required to type in the </w:t>
+      </w:r>
+      <w:r>
+        <w:t>URL</w:t>
+      </w:r>
+      <w:r>
+        <w:t xml:space="preserve"> to access the pages.</w:t>
+      </w:r>
+      <w:r>
+        <w:t xml:space="preserve"> The _Layout file is used across all the pages that use the shared layout. This allows them to conform to the same layout and help to keep the simplicity when it comes to navigation and keeps the system’s UI rather uniform.</w:t>
+      </w:r>
+      <w:r>
+        <w:t xml:space="preserve"> The navigation bar is shown below with the retrospective code in the _Layout file.</w:t>
+      </w:r>
+    </w:p>
+    <w:p>
+      <w:pPr>
+        <w:keepNext/>
+      </w:pPr>
+      <w:r>
+        <w:rPr>
+          <w:noProof/>
+        </w:rPr>
+        <mc:AlternateContent>
+          <mc:Choice Requires="wpg">
+            <w:drawing>
+              <wp:inline distT="0" distB="0" distL="0" distR="0" wp14:anchorId="3044D767" wp14:editId="20315960">
+                <wp:extent cx="5731510" cy="2870200"/>
+                <wp:effectExtent l="0" t="0" r="2540" b="6350"/>
+                <wp:docPr id="29" name="Group 29"/>
+                <wp:cNvGraphicFramePr/>
+                <a:graphic xmlns:a="http://schemas.openxmlformats.org/drawingml/2006/main">
+                  <a:graphicData uri="http://schemas.microsoft.com/office/word/2010/wordprocessingGroup">
+                    <wpg:wgp>
+                      <wpg:cNvGrpSpPr/>
+                      <wpg:grpSpPr>
+                        <a:xfrm>
+                          <a:off x="0" y="0"/>
+                          <a:ext cx="5731510" cy="2870200"/>
+                          <a:chOff x="0" y="0"/>
+                          <a:chExt cx="5731510" cy="2870200"/>
+                        </a:xfrm>
+                      </wpg:grpSpPr>
+                      <pic:pic xmlns:pic="http://schemas.openxmlformats.org/drawingml/2006/picture">
+                        <pic:nvPicPr>
+                          <pic:cNvPr id="28" name="Picture 28"/>
+                          <pic:cNvPicPr>
+                            <a:picLocks noChangeAspect="1"/>
+                          </pic:cNvPicPr>
+                        </pic:nvPicPr>
+                        <pic:blipFill>
+                          <a:blip r:embed="rId35">
+                            <a:extLst>
+                              <a:ext uri="{28A0092B-C50C-407E-A947-70E740481C1C}">
+                                <a14:useLocalDpi xmlns:a14="http://schemas.microsoft.com/office/drawing/2010/main" val="0"/>
+                              </a:ext>
+                            </a:extLst>
+                          </a:blip>
+                          <a:stretch>
+                            <a:fillRect/>
+                          </a:stretch>
+                        </pic:blipFill>
+                        <pic:spPr>
+                          <a:xfrm>
+                            <a:off x="0" y="238125"/>
+                            <a:ext cx="5731510" cy="2632075"/>
+                          </a:xfrm>
+                          <a:prstGeom prst="rect">
+                            <a:avLst/>
+                          </a:prstGeom>
+                        </pic:spPr>
+                      </pic:pic>
+                      <pic:pic xmlns:pic="http://schemas.openxmlformats.org/drawingml/2006/picture">
+                        <pic:nvPicPr>
+                          <pic:cNvPr id="27" name="Picture 27"/>
+                          <pic:cNvPicPr>
+                            <a:picLocks noChangeAspect="1"/>
+                          </pic:cNvPicPr>
+                        </pic:nvPicPr>
+                        <pic:blipFill rotWithShape="1">
+                          <a:blip r:embed="rId36">
+                            <a:extLst>
+                              <a:ext uri="{28A0092B-C50C-407E-A947-70E740481C1C}">
+                                <a14:useLocalDpi xmlns:a14="http://schemas.microsoft.com/office/drawing/2010/main" val="0"/>
+                              </a:ext>
+                            </a:extLst>
+                          </a:blip>
+                          <a:srcRect l="19443" r="19233"/>
+                          <a:stretch/>
+                        </pic:blipFill>
+                        <pic:spPr bwMode="auto">
+                          <a:xfrm>
+                            <a:off x="0" y="0"/>
+                            <a:ext cx="5727700" cy="225425"/>
+                          </a:xfrm>
+                          <a:prstGeom prst="rect">
+                            <a:avLst/>
+                          </a:prstGeom>
+                          <a:ln>
+                            <a:noFill/>
+                          </a:ln>
+                          <a:extLst>
+                            <a:ext uri="{53640926-AAD7-44D8-BBD7-CCE9431645EC}">
+                              <a14:shadowObscured xmlns:a14="http://schemas.microsoft.com/office/drawing/2010/main"/>
+                            </a:ext>
+                          </a:extLst>
+                        </pic:spPr>
+                      </pic:pic>
+                    </wpg:wgp>
+                  </a:graphicData>
+                </a:graphic>
+              </wp:inline>
+            </w:drawing>
+          </mc:Choice>
+          <mc:Fallback>
+            <w:pict>
+              <v:group w14:anchorId="649F70C1" id="Group 29" o:spid="_x0000_s1026" style="width:451.3pt;height:226pt;mso-position-horizontal-relative:char;mso-position-vertical-relative:line" coordsize="57315,28702" o:gfxdata="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">
+                <v:shape id="Picture 28" o:spid="_x0000_s1027" type="#_x0000_t75" style="position:absolute;top:2381;width:57315;height:26321;visibility:visible;mso-wrap-style:square" o:gfxdata="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">
+                  <v:imagedata r:id="rId37" o:title=""/>
+                </v:shape>
+                <v:shape id="Picture 27" o:spid="_x0000_s1028" type="#_x0000_t75" style="position:absolute;width:57277;height:2254;visibility:visible;mso-wrap-style:square" o:gfxdata="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">
+                  <v:imagedata r:id="rId38" o:title="" cropleft="12742f" cropright="12605f"/>
+                </v:shape>
+                <w10:anchorlock/>
+              </v:group>
+            </w:pict>
+          </mc:Fallback>
+        </mc:AlternateContent>
+      </w:r>
+    </w:p>
+    <w:p>
+      <w:pPr>
+        <w:pStyle w:val="Caption"/>
+      </w:pPr>
+      <w:r>
+        <w:t xml:space="preserve">Figure </w:t>
+      </w:r>
+      <w:fldSimple w:instr=" SEQ Figure \* ARABIC ">
+        <w:r>
+          <w:rPr>
+            <w:noProof/>
+          </w:rPr>
+          <w:t>19</w:t>
+        </w:r>
+      </w:fldSimple>
+      <w:r>
+        <w:t xml:space="preserve"> Navbar displayed with the retrospective code</w:t>
+      </w:r>
+    </w:p>
+    <w:p>
+      <w:r>
+        <w:t xml:space="preserve">After looking online at the University of Hull’s websites and using an eye dropper tool I could get the hex values of the exact colours they use on their own website. This helped to </w:t>
+      </w:r>
+      <w:r>
+        <w:t>set the colour theme of the system’s UI.</w:t>
+      </w:r>
+      <w:r>
+        <w:t xml:space="preserve"> </w:t>
+      </w:r>
+    </w:p>
+    <w:p>
+      <w:pPr>
+        <w:keepNext/>
+      </w:pPr>
+      <w:r>
+        <w:rPr>
+          <w:noProof/>
+        </w:rPr>
+        <w:drawing>
+          <wp:inline distT="0" distB="0" distL="0" distR="0" wp14:anchorId="6D6B4832" wp14:editId="203E8A86">
+            <wp:extent cx="5731510" cy="890270"/>
+            <wp:effectExtent l="0" t="0" r="2540" b="5080"/>
+            <wp:docPr id="30" name="Picture 30"/>
+            <wp:cNvGraphicFramePr>
+              <a:graphicFrameLocks xmlns:a="http://schemas.openxmlformats.org/drawingml/2006/main" noChangeAspect="1"/>
+            </wp:cNvGraphicFramePr>
+            <a:graphic xmlns:a="http://schemas.openxmlformats.org/drawingml/2006/main">
+              <a:graphicData uri="http://schemas.openxmlformats.org/drawingml/2006/picture">
+                <pic:pic xmlns:pic="http://schemas.openxmlformats.org/drawingml/2006/picture">
+                  <pic:nvPicPr>
+                    <pic:cNvPr id="1" name=""/>
+                    <pic:cNvPicPr/>
+                  </pic:nvPicPr>
+                  <pic:blipFill>
+                    <a:blip r:embed="rId39"/>
+                    <a:stretch>
+                      <a:fillRect/>
+                    </a:stretch>
+                  </pic:blipFill>
+                  <pic:spPr>
+                    <a:xfrm>
+                      <a:off x="0" y="0"/>
+                      <a:ext cx="5731510" cy="890270"/>
+                    </a:xfrm>
+                    <a:prstGeom prst="rect">
+                      <a:avLst/>
+                    </a:prstGeom>
+                  </pic:spPr>
+                </pic:pic>
+              </a:graphicData>
+            </a:graphic>
+          </wp:inline>
+        </w:drawing>
+      </w:r>
+    </w:p>
+    <w:p>
+      <w:pPr>
+        <w:pStyle w:val="Caption"/>
+      </w:pPr>
+      <w:r>
+        <w:t xml:space="preserve">Figure </w:t>
+      </w:r>
+      <w:fldSimple w:instr=" SEQ Figure \* ARABIC ">
+        <w:r>
+          <w:rPr>
+            <w:noProof/>
+          </w:rPr>
+          <w:t>20</w:t>
+        </w:r>
+      </w:fldSimple>
+      <w:r>
+        <w:t xml:space="preserve"> The theme colours (going from left): #274065, #3D5475, #CE0058, #00828B, #FFFFFF</w:t>
+      </w:r>
+    </w:p>
+    <w:p>
+      <w:r>
+        <w:t xml:space="preserve">With the colours set up I went on to create a home page which also serves as to </w:t>
+      </w:r>
+      <w:r>
+        <w:t>mock-up</w:t>
+      </w:r>
+      <w:r>
+        <w:t xml:space="preserve"> designs for future features.</w:t>
+      </w:r>
+      <w:r>
+        <w:t xml:space="preserve"> There will be logging in with user accounts and so </w:t>
+      </w:r>
+      <w:r>
+        <w:t>a logout button is placed in the top right.</w:t>
+      </w:r>
+      <w:r>
+        <w:t xml:space="preserve"> On the home page I decided to create a dashboard for the CMS to display some statistics to help towards a more readable view. With the statistics of how many courseworks are ready to be reviewed being available on the first page along with other stats can help the use to see what </w:t>
+      </w:r>
+      <w:r>
+        <w:t>needs</w:t>
+      </w:r>
+      <w:r>
+        <w:t xml:space="preserve"> doing.</w:t>
+      </w:r>
+      <w:r>
+        <w:t xml:space="preserve"> This will </w:t>
+      </w:r>
+      <w:r>
+        <w:t>help</w:t>
+      </w:r>
+      <w:r>
+        <w:t xml:space="preserve"> with productivity and help the user be more effective when using the system.</w:t>
+      </w:r>
+    </w:p>
+    <w:p>
+      <w:pPr>
+        <w:keepNext/>
+      </w:pPr>
+      <w:r>
+        <w:rPr>
+          <w:noProof/>
+        </w:rPr>
+        <w:lastRenderedPageBreak/>
+        <w:drawing>
+          <wp:inline distT="0" distB="0" distL="0" distR="0" wp14:anchorId="3F366DAD" wp14:editId="1A54F792">
+            <wp:extent cx="5731510" cy="3241675"/>
+            <wp:effectExtent l="0" t="0" r="2540" b="0"/>
+            <wp:docPr id="31" name="Picture 31"/>
+            <wp:cNvGraphicFramePr>
+              <a:graphicFrameLocks xmlns:a="http://schemas.openxmlformats.org/drawingml/2006/main" noChangeAspect="1"/>
+            </wp:cNvGraphicFramePr>
+            <a:graphic xmlns:a="http://schemas.openxmlformats.org/drawingml/2006/main">
+              <a:graphicData uri="http://schemas.openxmlformats.org/drawingml/2006/picture">
+                <pic:pic xmlns:pic="http://schemas.openxmlformats.org/drawingml/2006/picture">
+                  <pic:nvPicPr>
+                    <pic:cNvPr id="1" name=""/>
+                    <pic:cNvPicPr/>
+                  </pic:nvPicPr>
+                  <pic:blipFill>
+                    <a:blip r:embed="rId40"/>
+                    <a:stretch>
+                      <a:fillRect/>
+                    </a:stretch>
+                  </pic:blipFill>
+                  <pic:spPr>
+                    <a:xfrm>
+                      <a:off x="0" y="0"/>
+                      <a:ext cx="5731510" cy="3241675"/>
+                    </a:xfrm>
+                    <a:prstGeom prst="rect">
+                      <a:avLst/>
+                    </a:prstGeom>
+                  </pic:spPr>
+                </pic:pic>
+              </a:graphicData>
+            </a:graphic>
+          </wp:inline>
+        </w:drawing>
+      </w:r>
+    </w:p>
+    <w:p>
+      <w:pPr>
+        <w:pStyle w:val="Caption"/>
+      </w:pPr>
+      <w:r>
+        <w:t xml:space="preserve">Figure </w:t>
+      </w:r>
+      <w:fldSimple w:instr=" SEQ Figure \* ARABIC ">
+        <w:r>
+          <w:rPr>
+            <w:noProof/>
+          </w:rPr>
+          <w:t>21</w:t>
+        </w:r>
+      </w:fldSimple>
+      <w:r>
+        <w:t xml:space="preserve"> Dashboard on the home page</w:t>
+      </w:r>
+    </w:p>
+    <w:p>
+      <w:r>
+        <w:t xml:space="preserve">As seen in figure 21 above, you can see progress bars and statistics of different content. To be able to achieve these features, in the next iteration, stored procedures will be utilised to bring back the current amount of coursework </w:t>
+      </w:r>
+      <w:r>
+        <w:t xml:space="preserve">that </w:t>
+      </w:r>
+      <w:r>
+        <w:t xml:space="preserve">are ticked as reviewed for this </w:t>
+      </w:r>
+      <w:r>
+        <w:t>staff</w:t>
+      </w:r>
+      <w:r>
+        <w:t xml:space="preserve"> member</w:t>
+      </w:r>
+      <w:r>
+        <w:t xml:space="preserve"> logged in.</w:t>
+      </w:r>
+      <w:r>
+        <w:br/>
+      </w:r>
+      <w:r>
+        <w:t>All</w:t>
+      </w:r>
+      <w:r>
+        <w:t xml:space="preserve"> the views that do the CRUD functionality for the user also have been changed as well to </w:t>
+      </w:r>
+      <w:r>
+        <w:t>act</w:t>
+      </w:r>
+      <w:r>
+        <w:t xml:space="preserve"> more user friendly and to help add better readability.</w:t>
+      </w:r>
+      <w:r>
+        <w:t xml:space="preserve"> Using icons to help accentuate buttons and using colouring to help comprehend the buttons as well</w:t>
+      </w:r>
+      <w:r>
+        <w:t xml:space="preserve">, such as red for deleting to warn the user of losing data or green for letting the user know what will be </w:t>
+      </w:r>
+      <w:r>
+        <w:t>safe</w:t>
+      </w:r>
+      <w:r>
+        <w:t xml:space="preserve"> to click</w:t>
+      </w:r>
+      <w:r>
+        <w:t>.</w:t>
+      </w:r>
+      <w:r>
+        <w:t xml:space="preserve"> You can see this in the examples shown in figure 22 below.</w:t>
+      </w:r>
+    </w:p>
+    <w:p>
+      <w:pPr>
+        <w:keepNext/>
+      </w:pPr>
+      <w:r>
+        <w:rPr>
+          <w:noProof/>
+        </w:rPr>
+        <mc:AlternateContent>
+          <mc:Choice Requires="wpg">
+            <w:drawing>
+              <wp:inline distT="0" distB="0" distL="0" distR="0" wp14:anchorId="07F8D83A" wp14:editId="7B3E9ECA">
+                <wp:extent cx="5114925" cy="2720975"/>
+                <wp:effectExtent l="0" t="0" r="9525" b="3175"/>
+                <wp:docPr id="35" name="Group 35"/>
+                <wp:cNvGraphicFramePr/>
+                <a:graphic xmlns:a="http://schemas.openxmlformats.org/drawingml/2006/main">
+                  <a:graphicData uri="http://schemas.microsoft.com/office/word/2010/wordprocessingGroup">
+                    <wpg:wgp>
+                      <wpg:cNvGrpSpPr/>
+                      <wpg:grpSpPr>
+                        <a:xfrm>
+                          <a:off x="0" y="0"/>
+                          <a:ext cx="5114925" cy="2720975"/>
+                          <a:chOff x="0" y="0"/>
+                          <a:chExt cx="5114925" cy="2720975"/>
+                        </a:xfrm>
+                      </wpg:grpSpPr>
+                      <pic:pic xmlns:pic="http://schemas.openxmlformats.org/drawingml/2006/picture">
+                        <pic:nvPicPr>
+                          <pic:cNvPr id="32" name="Picture 32"/>
+                          <pic:cNvPicPr>
+                            <a:picLocks noChangeAspect="1"/>
+                          </pic:cNvPicPr>
+                        </pic:nvPicPr>
+                        <pic:blipFill rotWithShape="1">
+                          <a:blip r:embed="rId41">
+                            <a:extLst>
+                              <a:ext uri="{28A0092B-C50C-407E-A947-70E740481C1C}">
+                                <a14:useLocalDpi xmlns:a14="http://schemas.microsoft.com/office/drawing/2010/main" val="0"/>
+                              </a:ext>
+                            </a:extLst>
+                          </a:blip>
+                          <a:srcRect r="10758"/>
+                          <a:stretch/>
+                        </pic:blipFill>
+                        <pic:spPr bwMode="auto">
+                          <a:xfrm>
+                            <a:off x="0" y="0"/>
+                            <a:ext cx="5114925" cy="1230630"/>
+                          </a:xfrm>
+                          <a:prstGeom prst="rect">
+                            <a:avLst/>
+                          </a:prstGeom>
+                          <a:ln>
+                            <a:noFill/>
+                          </a:ln>
+                          <a:extLst>
+                            <a:ext uri="{53640926-AAD7-44D8-BBD7-CCE9431645EC}">
+                              <a14:shadowObscured xmlns:a14="http://schemas.microsoft.com/office/drawing/2010/main"/>
+                            </a:ext>
+                          </a:extLst>
+                        </pic:spPr>
+                      </pic:pic>
+                      <pic:pic xmlns:pic="http://schemas.openxmlformats.org/drawingml/2006/picture">
+                        <pic:nvPicPr>
+                          <pic:cNvPr id="33" name="Picture 33"/>
+                          <pic:cNvPicPr>
+                            <a:picLocks noChangeAspect="1"/>
+                          </pic:cNvPicPr>
+                        </pic:nvPicPr>
+                        <pic:blipFill>
+                          <a:blip r:embed="rId42" cstate="print">
+                            <a:extLst>
+                              <a:ext uri="{28A0092B-C50C-407E-A947-70E740481C1C}">
+                                <a14:useLocalDpi xmlns:a14="http://schemas.microsoft.com/office/drawing/2010/main" val="0"/>
+                              </a:ext>
+                            </a:extLst>
+                          </a:blip>
+                          <a:stretch>
+                            <a:fillRect/>
+                          </a:stretch>
+                        </pic:blipFill>
+                        <pic:spPr>
+                          <a:xfrm>
+                            <a:off x="0" y="1247775"/>
+                            <a:ext cx="2276475" cy="1228090"/>
+                          </a:xfrm>
+                          <a:prstGeom prst="rect">
+                            <a:avLst/>
+                          </a:prstGeom>
+                        </pic:spPr>
+                      </pic:pic>
+                      <pic:pic xmlns:pic="http://schemas.openxmlformats.org/drawingml/2006/picture">
+                        <pic:nvPicPr>
+                          <pic:cNvPr id="34" name="Picture 34"/>
+                          <pic:cNvPicPr>
+                            <a:picLocks noChangeAspect="1"/>
+                          </pic:cNvPicPr>
+                        </pic:nvPicPr>
+                        <pic:blipFill rotWithShape="1">
+                          <a:blip r:embed="rId43" cstate="print">
+                            <a:extLst>
+                              <a:ext uri="{28A0092B-C50C-407E-A947-70E740481C1C}">
+                                <a14:useLocalDpi xmlns:a14="http://schemas.microsoft.com/office/drawing/2010/main" val="0"/>
+                              </a:ext>
+                            </a:extLst>
+                          </a:blip>
+                          <a:srcRect r="45159"/>
+                          <a:stretch/>
+                        </pic:blipFill>
+                        <pic:spPr bwMode="auto">
+                          <a:xfrm>
+                            <a:off x="2400300" y="1247775"/>
+                            <a:ext cx="2114550" cy="1473200"/>
+                          </a:xfrm>
+                          <a:prstGeom prst="rect">
+                            <a:avLst/>
+                          </a:prstGeom>
+                          <a:ln>
+                            <a:noFill/>
+                          </a:ln>
+                          <a:extLst>
+                            <a:ext uri="{53640926-AAD7-44D8-BBD7-CCE9431645EC}">
+                              <a14:shadowObscured xmlns:a14="http://schemas.microsoft.com/office/drawing/2010/main"/>
+                            </a:ext>
+                          </a:extLst>
+                        </pic:spPr>
+                      </pic:pic>
+                    </wpg:wgp>
+                  </a:graphicData>
+                </a:graphic>
+              </wp:inline>
+            </w:drawing>
+          </mc:Choice>
+          <mc:Fallback>
+            <w:pict>
+              <v:group w14:anchorId="37F0EC0C" id="Group 35" o:spid="_x0000_s1026" style="width:402.75pt;height:214.25pt;mso-position-horizontal-relative:char;mso-position-vertical-relative:line" coordsize="51149,27209" o:gfxdata="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">
+                <v:shape id="Picture 32" o:spid="_x0000_s1027" type="#_x0000_t75" style="position:absolute;width:51149;height:12306;visibility:visible;mso-wrap-style:square" o:gfxdata="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">
+                  <v:imagedata r:id="rId44" o:title="" cropright="7050f"/>
+                </v:shape>
+                <v:shape id="Picture 33" o:spid="_x0000_s1028" type="#_x0000_t75" style="position:absolute;top:12477;width:22764;height:12281;visibility:visible;mso-wrap-style:square" o:gfxdata="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">
+                  <v:imagedata r:id="rId45" o:title=""/>
+                </v:shape>
+                <v:shape id="Picture 34" o:spid="_x0000_s1029" type="#_x0000_t75" style="position:absolute;left:24003;top:12477;width:21145;height:14732;visibility:visible;mso-wrap-style:square" o:gfxdata="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">
+                  <v:imagedata r:id="rId46" o:title="" cropright="29595f"/>
+                </v:shape>
+                <w10:anchorlock/>
+              </v:group>
+            </w:pict>
+          </mc:Fallback>
+        </mc:AlternateContent>
+      </w:r>
+    </w:p>
+    <w:p>
+      <w:pPr>
+        <w:pStyle w:val="Caption"/>
+      </w:pPr>
+      <w:r>
+        <w:t xml:space="preserve">Figure </w:t>
+      </w:r>
+      <w:fldSimple w:instr=" SEQ Figure \* ARABIC ">
+        <w:r>
+          <w:rPr>
+            <w:noProof/>
+          </w:rPr>
+          <w:t>22</w:t>
+        </w:r>
+      </w:fldSimple>
+      <w:r>
+        <w:t xml:space="preserve"> Different examples of where colour is used to help user understanding of interaction</w:t>
+      </w:r>
+    </w:p>
+    <w:p/>
+    <w:p>
+      <w:pPr>
+        <w:pStyle w:val="Heading3"/>
+      </w:pPr>
+      <w:bookmarkStart w:id="32" w:name="_Toc70275799"/>
+      <w:r>
+        <w:lastRenderedPageBreak/>
+        <w:t>Testing</w:t>
+      </w:r>
+      <w:bookmarkEnd w:id="32"/>
+    </w:p>
+    <w:p>
+      <w:pPr>
+        <w:pStyle w:val="Heading4"/>
+      </w:pPr>
+      <w:r>
         <w:t>Software test</w:t>
       </w:r>
     </w:p>
+    <w:tbl>
+      <w:tblPr>
+        <w:tblStyle w:val="TableGrid"/>
+        <w:tblW w:w="0" w:type="auto"/>
+        <w:tblLook w:val="04A0" w:firstRow="1" w:lastRow="0" w:firstColumn="1" w:lastColumn="0" w:noHBand="0" w:noVBand="1"/>
+      </w:tblPr>
+      <w:tblGrid>
+        <w:gridCol w:w="2254"/>
+        <w:gridCol w:w="2254"/>
+        <w:gridCol w:w="2254"/>
+        <w:gridCol w:w="2254"/>
+      </w:tblGrid>
+      <w:tr>
+        <w:tc>
+          <w:tcPr>
+            <w:tcW w:w="2254" w:type="dxa"/>
+          </w:tcPr>
+          <w:p>
+            <w:pPr>
+              <w:rPr>
+                <w:b/>
+                <w:bCs/>
+              </w:rPr>
+            </w:pPr>
+            <w:r>
+              <w:rPr>
+                <w:b/>
+                <w:bCs/>
+              </w:rPr>
+              <w:t>Hypothesis</w:t>
+            </w:r>
+          </w:p>
+        </w:tc>
+        <w:tc>
+          <w:tcPr>
+            <w:tcW w:w="2254" w:type="dxa"/>
+          </w:tcPr>
+          <w:p>
+            <w:pPr>
+              <w:rPr>
+                <w:b/>
+                <w:bCs/>
+              </w:rPr>
+            </w:pPr>
+            <w:r>
+              <w:rPr>
+                <w:b/>
+                <w:bCs/>
+              </w:rPr>
+              <w:t>Expected Result</w:t>
+            </w:r>
+          </w:p>
+        </w:tc>
+        <w:tc>
+          <w:tcPr>
+            <w:tcW w:w="2254" w:type="dxa"/>
+          </w:tcPr>
+          <w:p>
+            <w:pPr>
+              <w:rPr>
+                <w:b/>
+                <w:bCs/>
+              </w:rPr>
+            </w:pPr>
+            <w:r>
+              <w:rPr>
+                <w:b/>
+                <w:bCs/>
+              </w:rPr>
+              <w:t>Actual Result</w:t>
+            </w:r>
+          </w:p>
+        </w:tc>
+        <w:tc>
+          <w:tcPr>
+            <w:tcW w:w="2254" w:type="dxa"/>
+          </w:tcPr>
+          <w:p>
+            <w:pPr>
+              <w:rPr>
+                <w:b/>
+                <w:bCs/>
+              </w:rPr>
+            </w:pPr>
+            <w:r>
+              <w:rPr>
+                <w:b/>
+                <w:bCs/>
+              </w:rPr>
+              <w:t>Evaluation</w:t>
+            </w:r>
+          </w:p>
+        </w:tc>
+      </w:tr>
+      <w:tr>
+        <w:tc>
+          <w:tcPr>
+            <w:tcW w:w="2254" w:type="dxa"/>
+          </w:tcPr>
+          <w:p>
+            <w:r>
+              <w:t>Using the CMS submit a new staff member.</w:t>
+            </w:r>
+          </w:p>
+        </w:tc>
+        <w:tc>
+          <w:tcPr>
+            <w:tcW w:w="2254" w:type="dxa"/>
+          </w:tcPr>
+          <w:p>
+            <w:r>
+              <w:t>New staff member is added to the database and is displayed on the index page</w:t>
+            </w:r>
+          </w:p>
+        </w:tc>
+        <w:tc>
+          <w:tcPr>
+            <w:tcW w:w="2254" w:type="dxa"/>
+          </w:tcPr>
+          <w:p>
+            <w:r>
+              <w:t>New staff member was added to the database and is displayed on the index page</w:t>
+            </w:r>
+          </w:p>
+        </w:tc>
+        <w:tc>
+          <w:tcPr>
+            <w:tcW w:w="2254" w:type="dxa"/>
+          </w:tcPr>
+          <w:p>
+            <w:r>
+              <w:t>This test passed again.</w:t>
+            </w:r>
+          </w:p>
+        </w:tc>
+      </w:tr>
+      <w:tr>
+        <w:tc>
+          <w:tcPr>
+            <w:tcW w:w="2254" w:type="dxa"/>
+          </w:tcPr>
+          <w:p>
+            <w:r>
+              <w:t>Using the CMS edit the new staff member to have 1s in each field.</w:t>
+            </w:r>
+          </w:p>
+        </w:tc>
+        <w:tc>
+          <w:tcPr>
+            <w:tcW w:w="2254" w:type="dxa"/>
+          </w:tcPr>
+          <w:p>
+            <w:r>
+              <w:t>Staff member gets 1s put into each field and is saved to the database.</w:t>
+            </w:r>
+          </w:p>
+        </w:tc>
+        <w:tc>
+          <w:tcPr>
+            <w:tcW w:w="2254" w:type="dxa"/>
+          </w:tcPr>
+          <w:p>
+            <w:r>
+              <w:t>Staff member now contains 1s in each field and is save to the database</w:t>
+            </w:r>
+          </w:p>
+        </w:tc>
+        <w:tc>
+          <w:tcPr>
+            <w:tcW w:w="2254" w:type="dxa"/>
+          </w:tcPr>
+          <w:p>
+            <w:r>
+              <w:t>This test passed again.</w:t>
+            </w:r>
+          </w:p>
+        </w:tc>
+      </w:tr>
+      <w:tr>
+        <w:tc>
+          <w:tcPr>
+            <w:tcW w:w="2254" w:type="dxa"/>
+          </w:tcPr>
+          <w:p>
+            <w:r>
+              <w:t>Using the CMS view the details of the staff member.</w:t>
+            </w:r>
+          </w:p>
+        </w:tc>
+        <w:tc>
+          <w:tcPr>
+            <w:tcW w:w="2254" w:type="dxa"/>
+          </w:tcPr>
+          <w:p>
+            <w:r>
+              <w:t>It opens the page to display the staff’s details.</w:t>
+            </w:r>
+          </w:p>
+        </w:tc>
+        <w:tc>
+          <w:tcPr>
+            <w:tcW w:w="2254" w:type="dxa"/>
+          </w:tcPr>
+          <w:p>
+            <w:r>
+              <w:t>The details page was opened and correctly displayed the staff’s details</w:t>
+            </w:r>
+          </w:p>
+        </w:tc>
+        <w:tc>
+          <w:tcPr>
+            <w:tcW w:w="2254" w:type="dxa"/>
+          </w:tcPr>
+          <w:p>
+            <w:r>
+              <w:t>This test passed again.</w:t>
+            </w:r>
+          </w:p>
+        </w:tc>
+      </w:tr>
+      <w:tr>
+        <w:tc>
+          <w:tcPr>
+            <w:tcW w:w="2254" w:type="dxa"/>
+          </w:tcPr>
+          <w:p>
+            <w:r>
+              <w:t>Using the CMS delete the latest staff member from the database.</w:t>
+            </w:r>
+          </w:p>
+        </w:tc>
+        <w:tc>
+          <w:tcPr>
+            <w:tcW w:w="2254" w:type="dxa"/>
+          </w:tcPr>
+          <w:p>
+            <w:r>
+              <w:t>The latest staff member should be deleted from the database and should not be visible in the CMS table.</w:t>
+            </w:r>
+          </w:p>
+        </w:tc>
+        <w:tc>
+          <w:tcPr>
+            <w:tcW w:w="2254" w:type="dxa"/>
+          </w:tcPr>
+          <w:p>
+            <w:r>
+              <w:t>The latest staff member was deleted from the database and is no longer visible in the CMS table.</w:t>
+            </w:r>
+          </w:p>
+        </w:tc>
+        <w:tc>
+          <w:tcPr>
+            <w:tcW w:w="2254" w:type="dxa"/>
+          </w:tcPr>
+          <w:p>
+            <w:r>
+              <w:t>This test passed again.</w:t>
+            </w:r>
+          </w:p>
+        </w:tc>
+      </w:tr>
+      <w:tr>
+        <w:tc>
+          <w:tcPr>
+            <w:tcW w:w="2254" w:type="dxa"/>
+          </w:tcPr>
+          <w:p>
+            <w:pPr>
+              <w:rPr>
+                <w:b/>
+                <w:bCs/>
+              </w:rPr>
+            </w:pPr>
+            <w:r>
+              <w:t>Using the CMS submit a new coursework.</w:t>
+            </w:r>
+          </w:p>
+        </w:tc>
+        <w:tc>
+          <w:tcPr>
+            <w:tcW w:w="2254" w:type="dxa"/>
+          </w:tcPr>
+          <w:p>
+            <w:pPr>
+              <w:rPr>
+                <w:b/>
+                <w:bCs/>
+              </w:rPr>
+            </w:pPr>
+            <w:r>
+              <w:t>New coursework is added to the database and is displayed on the index page</w:t>
+            </w:r>
+          </w:p>
+        </w:tc>
+        <w:tc>
+          <w:tcPr>
+            <w:tcW w:w="2254" w:type="dxa"/>
+          </w:tcPr>
+          <w:p>
+            <w:pPr>
+              <w:rPr>
+                <w:b/>
+                <w:bCs/>
+              </w:rPr>
+            </w:pPr>
+            <w:r>
+              <w:t>New coursework was added to the database and is displayed on the index page</w:t>
+            </w:r>
+          </w:p>
+        </w:tc>
+        <w:tc>
+          <w:tcPr>
+            <w:tcW w:w="2254" w:type="dxa"/>
+          </w:tcPr>
+          <w:p>
+            <w:pPr>
+              <w:rPr>
+                <w:b/>
+                <w:bCs/>
+              </w:rPr>
+            </w:pPr>
+            <w:r>
+              <w:t>This test passed again.</w:t>
+            </w:r>
+          </w:p>
+        </w:tc>
+      </w:tr>
+      <w:tr>
+        <w:tc>
+          <w:tcPr>
+            <w:tcW w:w="2254" w:type="dxa"/>
+          </w:tcPr>
+          <w:p>
+            <w:r>
+              <w:t>Using the CMS edit the new coursework to have 1s in each field.</w:t>
+            </w:r>
+          </w:p>
+        </w:tc>
+        <w:tc>
+          <w:tcPr>
+            <w:tcW w:w="2254" w:type="dxa"/>
+          </w:tcPr>
+          <w:p>
+            <w:r>
+              <w:t>Coursework gets 1s put into each field and is saved to the database.</w:t>
+            </w:r>
+          </w:p>
+        </w:tc>
+        <w:tc>
+          <w:tcPr>
+            <w:tcW w:w="2254" w:type="dxa"/>
+          </w:tcPr>
+          <w:p>
+            <w:r>
+              <w:t>Coursework now contains 1s in each field and is save to the database</w:t>
+            </w:r>
+          </w:p>
+        </w:tc>
+        <w:tc>
+          <w:tcPr>
+            <w:tcW w:w="2254" w:type="dxa"/>
+          </w:tcPr>
+          <w:p>
+            <w:r>
+              <w:t>This test passed again.</w:t>
+            </w:r>
+          </w:p>
+        </w:tc>
+      </w:tr>
+      <w:tr>
+        <w:tc>
+          <w:tcPr>
+            <w:tcW w:w="2254" w:type="dxa"/>
+          </w:tcPr>
+          <w:p>
+            <w:r>
+              <w:t>Using the CMS view the details of the coursework.</w:t>
+            </w:r>
+          </w:p>
+        </w:tc>
+        <w:tc>
+          <w:tcPr>
+            <w:tcW w:w="2254" w:type="dxa"/>
+          </w:tcPr>
+          <w:p>
+            <w:r>
+              <w:t>It opens the page to display the coursework’s details.</w:t>
+            </w:r>
+          </w:p>
+        </w:tc>
+        <w:tc>
+          <w:tcPr>
+            <w:tcW w:w="2254" w:type="dxa"/>
+          </w:tcPr>
+          <w:p>
+            <w:r>
+              <w:t>The details page was opened and correctly displayed the coursework’s details</w:t>
+            </w:r>
+          </w:p>
+        </w:tc>
+        <w:tc>
+          <w:tcPr>
+            <w:tcW w:w="2254" w:type="dxa"/>
+          </w:tcPr>
+          <w:p>
+            <w:r>
+              <w:t>This test passed again.</w:t>
+            </w:r>
+          </w:p>
+        </w:tc>
+      </w:tr>
+      <w:tr>
+        <w:trPr>
+          <w:trHeight w:val="1759"/>
+        </w:trPr>
+        <w:tc>
+          <w:tcPr>
+            <w:tcW w:w="2254" w:type="dxa"/>
+          </w:tcPr>
+          <w:p>
+            <w:r>
+              <w:t>Using the CMS delete the latest coursework from the database.</w:t>
+            </w:r>
+          </w:p>
+        </w:tc>
+        <w:tc>
+          <w:tcPr>
+            <w:tcW w:w="2254" w:type="dxa"/>
+          </w:tcPr>
+          <w:p>
+            <w:r>
+              <w:t>The latest coursework should be deleted from the database and should not be visible in the CMS table.</w:t>
+            </w:r>
+          </w:p>
+        </w:tc>
+        <w:tc>
+          <w:tcPr>
+            <w:tcW w:w="2254" w:type="dxa"/>
+          </w:tcPr>
+          <w:p>
+            <w:r>
+              <w:t>The latest coursework was deleted from the database and is no longer visible in the CMS table.</w:t>
+            </w:r>
+          </w:p>
+        </w:tc>
+        <w:tc>
+          <w:tcPr>
+            <w:tcW w:w="2254" w:type="dxa"/>
+          </w:tcPr>
+          <w:p>
+            <w:r>
+              <w:t>This test passed again.</w:t>
+            </w:r>
+          </w:p>
+        </w:tc>
+      </w:tr>
+      <w:tr>
+        <w:tc>
+          <w:tcPr>
+            <w:tcW w:w="2254" w:type="dxa"/>
+          </w:tcPr>
+          <w:p>
+            <w:pPr>
+              <w:rPr>
+                <w:b/>
+                <w:bCs/>
+              </w:rPr>
+            </w:pPr>
+            <w:r>
+              <w:t>Using the CMS submit a new module.</w:t>
+            </w:r>
+          </w:p>
+        </w:tc>
+        <w:tc>
+          <w:tcPr>
+            <w:tcW w:w="2254" w:type="dxa"/>
+          </w:tcPr>
+          <w:p>
+            <w:pPr>
+              <w:rPr>
+                <w:b/>
+                <w:bCs/>
+              </w:rPr>
+            </w:pPr>
+            <w:r>
+              <w:t>New module is added to the database and is displayed on the index page</w:t>
+            </w:r>
+          </w:p>
+        </w:tc>
+        <w:tc>
+          <w:tcPr>
+            <w:tcW w:w="2254" w:type="dxa"/>
+          </w:tcPr>
+          <w:p>
+            <w:pPr>
+              <w:rPr>
+                <w:b/>
+                <w:bCs/>
+              </w:rPr>
+            </w:pPr>
+            <w:r>
+              <w:t>New module was added to the database and is displayed on the index page</w:t>
+            </w:r>
+          </w:p>
+        </w:tc>
+        <w:tc>
+          <w:tcPr>
+            <w:tcW w:w="2254" w:type="dxa"/>
+          </w:tcPr>
+          <w:p>
+            <w:pPr>
+              <w:rPr>
+                <w:b/>
+                <w:bCs/>
+              </w:rPr>
+            </w:pPr>
+            <w:r>
+              <w:t>This test passed again.</w:t>
+            </w:r>
+          </w:p>
+        </w:tc>
+      </w:tr>
+      <w:tr>
+        <w:trPr>
+          <w:trHeight w:val="1013"/>
+        </w:trPr>
+        <w:tc>
+          <w:tcPr>
+            <w:tcW w:w="2254" w:type="dxa"/>
+          </w:tcPr>
+          <w:p>
+            <w:r>
+              <w:t>Using the CMS edit the new module to have 1s in each field.</w:t>
+            </w:r>
+          </w:p>
+        </w:tc>
+        <w:tc>
+          <w:tcPr>
+            <w:tcW w:w="2254" w:type="dxa"/>
+          </w:tcPr>
+          <w:p>
+            <w:r>
+              <w:t>Module gets 1s put into each field and is saved to the database.</w:t>
+            </w:r>
+          </w:p>
+        </w:tc>
+        <w:tc>
+          <w:tcPr>
+            <w:tcW w:w="2254" w:type="dxa"/>
+          </w:tcPr>
+          <w:p>
+            <w:r>
+              <w:t>Module now contains 1s in each field and is save to the database</w:t>
+            </w:r>
+          </w:p>
+        </w:tc>
+        <w:tc>
+          <w:tcPr>
+            <w:tcW w:w="2254" w:type="dxa"/>
+          </w:tcPr>
+          <w:p>
+            <w:r>
+              <w:t>This test passed again.</w:t>
+            </w:r>
+          </w:p>
+        </w:tc>
+      </w:tr>
+      <w:tr>
+        <w:tc>
+          <w:tcPr>
+            <w:tcW w:w="2254" w:type="dxa"/>
+          </w:tcPr>
+          <w:p>
+            <w:r>
+              <w:lastRenderedPageBreak/>
+              <w:t>Using the CMS view the details of the module.</w:t>
+            </w:r>
+          </w:p>
+        </w:tc>
+        <w:tc>
+          <w:tcPr>
+            <w:tcW w:w="2254" w:type="dxa"/>
+          </w:tcPr>
+          <w:p>
+            <w:r>
+              <w:t>It opens the page to display the module’s details.</w:t>
+            </w:r>
+          </w:p>
+        </w:tc>
+        <w:tc>
+          <w:tcPr>
+            <w:tcW w:w="2254" w:type="dxa"/>
+          </w:tcPr>
+          <w:p>
+            <w:r>
+              <w:t>The details page was opened and correctly displayed the module’s details</w:t>
+            </w:r>
+          </w:p>
+        </w:tc>
+        <w:tc>
+          <w:tcPr>
+            <w:tcW w:w="2254" w:type="dxa"/>
+          </w:tcPr>
+          <w:p>
+            <w:r>
+              <w:t>This test passed again.</w:t>
+            </w:r>
+          </w:p>
+        </w:tc>
+      </w:tr>
+      <w:tr>
+        <w:tc>
+          <w:tcPr>
+            <w:tcW w:w="2254" w:type="dxa"/>
+          </w:tcPr>
+          <w:p>
+            <w:r>
+              <w:t>Using the CMS delete the latest module from the database.</w:t>
+            </w:r>
+          </w:p>
+        </w:tc>
+        <w:tc>
+          <w:tcPr>
+            <w:tcW w:w="2254" w:type="dxa"/>
+          </w:tcPr>
+          <w:p>
+            <w:r>
+              <w:t>The latest module should be deleted from the database and should not be visible in the CMS table.</w:t>
+            </w:r>
+          </w:p>
+        </w:tc>
+        <w:tc>
+          <w:tcPr>
+            <w:tcW w:w="2254" w:type="dxa"/>
+          </w:tcPr>
+          <w:p>
+            <w:r>
+              <w:t>The latest module was deleted from the database and is no longer visible in the CMS table.</w:t>
+            </w:r>
+          </w:p>
+        </w:tc>
+        <w:tc>
+          <w:tcPr>
+            <w:tcW w:w="2254" w:type="dxa"/>
+          </w:tcPr>
+          <w:p>
+            <w:r>
+              <w:t>This test passed again.</w:t>
+            </w:r>
+          </w:p>
+        </w:tc>
+      </w:tr>
+    </w:tbl>
+    <w:p/>
+    <w:tbl>
+      <w:tblPr>
+        <w:tblStyle w:val="TableGrid"/>
+        <w:tblW w:w="0" w:type="auto"/>
+        <w:tblLook w:val="04A0" w:firstRow="1" w:lastRow="0" w:firstColumn="1" w:lastColumn="0" w:noHBand="0" w:noVBand="1"/>
+      </w:tblPr>
+      <w:tblGrid>
+        <w:gridCol w:w="1867"/>
+        <w:gridCol w:w="5971"/>
+        <w:gridCol w:w="1178"/>
+      </w:tblGrid>
+      <w:tr>
+        <w:tc>
+          <w:tcPr>
+            <w:tcW w:w="2122" w:type="dxa"/>
+          </w:tcPr>
+          <w:p>
+            <w:pPr>
+              <w:rPr>
+                <w:b/>
+                <w:bCs/>
+              </w:rPr>
+            </w:pPr>
+            <w:r>
+              <w:rPr>
+                <w:b/>
+                <w:bCs/>
+              </w:rPr>
+              <w:t>Page to test display</w:t>
+            </w:r>
+          </w:p>
+        </w:tc>
+        <w:tc>
+          <w:tcPr>
+            <w:tcW w:w="4677" w:type="dxa"/>
+          </w:tcPr>
+          <w:p>
+            <w:pPr>
+              <w:rPr>
+                <w:b/>
+                <w:bCs/>
+              </w:rPr>
+            </w:pPr>
+            <w:r>
+              <w:rPr>
+                <w:b/>
+                <w:bCs/>
+              </w:rPr>
+              <w:t>What is displayed</w:t>
+            </w:r>
+          </w:p>
+        </w:tc>
+        <w:tc>
+          <w:tcPr>
+            <w:tcW w:w="2217" w:type="dxa"/>
+          </w:tcPr>
+          <w:p>
+            <w:pPr>
+              <w:rPr>
+                <w:b/>
+                <w:bCs/>
+              </w:rPr>
+            </w:pPr>
+            <w:r>
+              <w:rPr>
+                <w:b/>
+                <w:bCs/>
+              </w:rPr>
+              <w:t>Evaluation</w:t>
+            </w:r>
+          </w:p>
+        </w:tc>
+      </w:tr>
+      <w:tr>
+        <w:tc>
+          <w:tcPr>
+            <w:tcW w:w="2122" w:type="dxa"/>
+          </w:tcPr>
+          <w:p>
+            <w:r>
+              <w:t xml:space="preserve">Home page is displayed and looks </w:t>
+            </w:r>
+            <w:r>
+              <w:t>useable. Nothing should be incomprehensible.</w:t>
+            </w:r>
+          </w:p>
+        </w:tc>
+        <w:tc>
+          <w:tcPr>
+            <w:tcW w:w="4677" w:type="dxa"/>
+          </w:tcPr>
+          <w:p>
+            <w:r>
+              <w:rPr>
+                <w:noProof/>
+              </w:rPr>
+              <w:drawing>
+                <wp:inline distT="0" distB="0" distL="0" distR="0" wp14:anchorId="0828E7BF" wp14:editId="5DDBE0DD">
+                  <wp:extent cx="3543300" cy="2051157"/>
+                  <wp:effectExtent l="0" t="0" r="0" b="6350"/>
+                  <wp:docPr id="36" name="Picture 36"/>
+                  <wp:cNvGraphicFramePr>
+                    <a:graphicFrameLocks xmlns:a="http://schemas.openxmlformats.org/drawingml/2006/main" noChangeAspect="1"/>
+                  </wp:cNvGraphicFramePr>
+                  <a:graphic xmlns:a="http://schemas.openxmlformats.org/drawingml/2006/main">
+                    <a:graphicData uri="http://schemas.openxmlformats.org/drawingml/2006/picture">
+                      <pic:pic xmlns:pic="http://schemas.openxmlformats.org/drawingml/2006/picture">
+                        <pic:nvPicPr>
+                          <pic:cNvPr id="1" name=""/>
+                          <pic:cNvPicPr/>
+                        </pic:nvPicPr>
+                        <pic:blipFill>
+                          <a:blip r:embed="rId47"/>
+                          <a:stretch>
+                            <a:fillRect/>
+                          </a:stretch>
+                        </pic:blipFill>
+                        <pic:spPr>
+                          <a:xfrm>
+                            <a:off x="0" y="0"/>
+                            <a:ext cx="3559430" cy="2060494"/>
+                          </a:xfrm>
+                          <a:prstGeom prst="rect">
+                            <a:avLst/>
+                          </a:prstGeom>
+                        </pic:spPr>
+                      </pic:pic>
+                    </a:graphicData>
+                  </a:graphic>
+                </wp:inline>
+              </w:drawing>
+            </w:r>
+          </w:p>
+        </w:tc>
+        <w:tc>
+          <w:tcPr>
+            <w:tcW w:w="2217" w:type="dxa"/>
+          </w:tcPr>
+          <w:p>
+            <w:r>
+              <w:t>The test passes well however there are a couple changes needing to be made such as something to fill the larger empty space still available on the screen.</w:t>
+            </w:r>
+          </w:p>
+        </w:tc>
+      </w:tr>
+      <w:tr>
+        <w:tc>
+          <w:tcPr>
+            <w:tcW w:w="2122" w:type="dxa"/>
+          </w:tcPr>
+          <w:p>
+            <w:r>
+              <w:t>Staff read view (index) displays the tables correctly and there are no issues displaying data.</w:t>
+            </w:r>
+          </w:p>
+        </w:tc>
+        <w:tc>
+          <w:tcPr>
+            <w:tcW w:w="4677" w:type="dxa"/>
+          </w:tcPr>
+          <w:p>
+            <w:r>
+              <w:rPr>
+                <w:noProof/>
+              </w:rPr>
+              <w:drawing>
+                <wp:inline distT="0" distB="0" distL="0" distR="0" wp14:anchorId="16D0BDE4" wp14:editId="44122836">
+                  <wp:extent cx="3577214" cy="1344725"/>
+                  <wp:effectExtent l="0" t="0" r="4445" b="8255"/>
+                  <wp:docPr id="37" name="Picture 37"/>
+                  <wp:cNvGraphicFramePr>
+                    <a:graphicFrameLocks xmlns:a="http://schemas.openxmlformats.org/drawingml/2006/main" noChangeAspect="1"/>
+                  </wp:cNvGraphicFramePr>
+                  <a:graphic xmlns:a="http://schemas.openxmlformats.org/drawingml/2006/main">
+                    <a:graphicData uri="http://schemas.openxmlformats.org/drawingml/2006/picture">
+                      <pic:pic xmlns:pic="http://schemas.openxmlformats.org/drawingml/2006/picture">
+                        <pic:nvPicPr>
+                          <pic:cNvPr id="1" name=""/>
+                          <pic:cNvPicPr/>
+                        </pic:nvPicPr>
+                        <pic:blipFill>
+                          <a:blip r:embed="rId48"/>
+                          <a:stretch>
+                            <a:fillRect/>
+                          </a:stretch>
+                        </pic:blipFill>
+                        <pic:spPr>
+                          <a:xfrm>
+                            <a:off x="0" y="0"/>
+                            <a:ext cx="3592789" cy="1350580"/>
+                          </a:xfrm>
+                          <a:prstGeom prst="rect">
+                            <a:avLst/>
+                          </a:prstGeom>
+                        </pic:spPr>
+                      </pic:pic>
+                    </a:graphicData>
+                  </a:graphic>
+                </wp:inline>
+              </w:drawing>
+            </w:r>
+          </w:p>
+        </w:tc>
+        <w:tc>
+          <w:tcPr>
+            <w:tcW w:w="2217" w:type="dxa"/>
+          </w:tcPr>
+          <w:p>
+            <w:r>
+              <w:t>The test passes well and shows good use of UI/UX with no bugs found.</w:t>
+            </w:r>
+          </w:p>
+        </w:tc>
+      </w:tr>
+      <w:tr>
+        <w:tc>
+          <w:tcPr>
+            <w:tcW w:w="2122" w:type="dxa"/>
+          </w:tcPr>
+          <w:p>
+            <w:r>
+              <w:t>Staff create view displays an easy to navigate form which can easily be backed out of.</w:t>
+            </w:r>
+          </w:p>
+        </w:tc>
+        <w:tc>
+          <w:tcPr>
+            <w:tcW w:w="4677" w:type="dxa"/>
+          </w:tcPr>
+          <w:p>
+            <w:r>
+              <w:rPr>
+                <w:noProof/>
+              </w:rPr>
+              <w:drawing>
+                <wp:inline distT="0" distB="0" distL="0" distR="0" wp14:anchorId="46D529F7" wp14:editId="160B464B">
+                  <wp:extent cx="3557087" cy="1743075"/>
+                  <wp:effectExtent l="0" t="0" r="5715" b="0"/>
+                  <wp:docPr id="38" name="Picture 38"/>
+                  <wp:cNvGraphicFramePr>
+                    <a:graphicFrameLocks xmlns:a="http://schemas.openxmlformats.org/drawingml/2006/main" noChangeAspect="1"/>
+                  </wp:cNvGraphicFramePr>
+                  <a:graphic xmlns:a="http://schemas.openxmlformats.org/drawingml/2006/main">
+                    <a:graphicData uri="http://schemas.openxmlformats.org/drawingml/2006/picture">
+                      <pic:pic xmlns:pic="http://schemas.openxmlformats.org/drawingml/2006/picture">
+                        <pic:nvPicPr>
+                          <pic:cNvPr id="1" name=""/>
+                          <pic:cNvPicPr/>
+                        </pic:nvPicPr>
+                        <pic:blipFill>
+                          <a:blip r:embed="rId49"/>
+                          <a:stretch>
+                            <a:fillRect/>
+                          </a:stretch>
+                        </pic:blipFill>
+                        <pic:spPr>
+                          <a:xfrm>
+                            <a:off x="0" y="0"/>
+                            <a:ext cx="3570552" cy="1749673"/>
+                          </a:xfrm>
+                          <a:prstGeom prst="rect">
+                            <a:avLst/>
+                          </a:prstGeom>
+                        </pic:spPr>
+                      </pic:pic>
+                    </a:graphicData>
+                  </a:graphic>
+                </wp:inline>
+              </w:drawing>
+            </w:r>
+          </w:p>
+        </w:tc>
+        <w:tc>
+          <w:tcPr>
+            <w:tcW w:w="2217" w:type="dxa"/>
+          </w:tcPr>
+          <w:p>
+            <w:r>
+              <w:t>The test passes well and shows good use of UI/UX with no bugs found.</w:t>
+            </w:r>
+          </w:p>
+        </w:tc>
+      </w:tr>
+      <w:tr>
+        <w:tc>
+          <w:tcPr>
+            <w:tcW w:w="2122" w:type="dxa"/>
+          </w:tcPr>
+          <w:p>
+            <w:r>
+              <w:lastRenderedPageBreak/>
+              <w:t>Staff update view (edit) displays an easy to navigate form filled out already with the correct information which can easily be back out of.</w:t>
+            </w:r>
+          </w:p>
+        </w:tc>
+        <w:tc>
+          <w:tcPr>
+            <w:tcW w:w="4677" w:type="dxa"/>
+          </w:tcPr>
+          <w:p>
+            <w:r>
+              <w:rPr>
+                <w:noProof/>
+              </w:rPr>
+              <w:drawing>
+                <wp:inline distT="0" distB="0" distL="0" distR="0" wp14:anchorId="16843D89" wp14:editId="67232A2A">
+                  <wp:extent cx="3635290" cy="1554242"/>
+                  <wp:effectExtent l="0" t="0" r="3810" b="8255"/>
+                  <wp:docPr id="39" name="Picture 39"/>
+                  <wp:cNvGraphicFramePr>
+                    <a:graphicFrameLocks xmlns:a="http://schemas.openxmlformats.org/drawingml/2006/main" noChangeAspect="1"/>
+                  </wp:cNvGraphicFramePr>
+                  <a:graphic xmlns:a="http://schemas.openxmlformats.org/drawingml/2006/main">
+                    <a:graphicData uri="http://schemas.openxmlformats.org/drawingml/2006/picture">
+                      <pic:pic xmlns:pic="http://schemas.openxmlformats.org/drawingml/2006/picture">
+                        <pic:nvPicPr>
+                          <pic:cNvPr id="1" name=""/>
+                          <pic:cNvPicPr/>
+                        </pic:nvPicPr>
+                        <pic:blipFill>
+                          <a:blip r:embed="rId50"/>
+                          <a:stretch>
+                            <a:fillRect/>
+                          </a:stretch>
+                        </pic:blipFill>
+                        <pic:spPr>
+                          <a:xfrm>
+                            <a:off x="0" y="0"/>
+                            <a:ext cx="3675879" cy="1571595"/>
+                          </a:xfrm>
+                          <a:prstGeom prst="rect">
+                            <a:avLst/>
+                          </a:prstGeom>
+                        </pic:spPr>
+                      </pic:pic>
+                    </a:graphicData>
+                  </a:graphic>
+                </wp:inline>
+              </w:drawing>
+            </w:r>
+          </w:p>
+        </w:tc>
+        <w:tc>
+          <w:tcPr>
+            <w:tcW w:w="2217" w:type="dxa"/>
+          </w:tcPr>
+          <w:p>
+            <w:r>
+              <w:t>The test passes well and shows good use of UI/UX with no bugs found.</w:t>
+            </w:r>
+          </w:p>
+        </w:tc>
+      </w:tr>
+      <w:tr>
+        <w:tc>
+          <w:tcPr>
+            <w:tcW w:w="2122" w:type="dxa"/>
+          </w:tcPr>
+          <w:p>
+            <w:r>
+              <w:t>Staff delete view displays an “are you sure” message to give the user a second chance before deleting the data entry from the database.</w:t>
+            </w:r>
+          </w:p>
+        </w:tc>
+        <w:tc>
+          <w:tcPr>
+            <w:tcW w:w="4677" w:type="dxa"/>
+          </w:tcPr>
+          <w:p>
+            <w:r>
+              <w:rPr>
+                <w:noProof/>
+              </w:rPr>
+              <w:drawing>
+                <wp:inline distT="0" distB="0" distL="0" distR="0" wp14:anchorId="37BC0D1A" wp14:editId="63CA7AE1">
+                  <wp:extent cx="3655712" cy="1409065"/>
+                  <wp:effectExtent l="0" t="0" r="1905" b="635"/>
+                  <wp:docPr id="40" name="Picture 40"/>
+                  <wp:cNvGraphicFramePr>
+                    <a:graphicFrameLocks xmlns:a="http://schemas.openxmlformats.org/drawingml/2006/main" noChangeAspect="1"/>
+                  </wp:cNvGraphicFramePr>
+                  <a:graphic xmlns:a="http://schemas.openxmlformats.org/drawingml/2006/main">
+                    <a:graphicData uri="http://schemas.openxmlformats.org/drawingml/2006/picture">
+                      <pic:pic xmlns:pic="http://schemas.openxmlformats.org/drawingml/2006/picture">
+                        <pic:nvPicPr>
+                          <pic:cNvPr id="1" name=""/>
+                          <pic:cNvPicPr/>
+                        </pic:nvPicPr>
+                        <pic:blipFill>
+                          <a:blip r:embed="rId51"/>
+                          <a:stretch>
+                            <a:fillRect/>
+                          </a:stretch>
+                        </pic:blipFill>
+                        <pic:spPr>
+                          <a:xfrm>
+                            <a:off x="0" y="0"/>
+                            <a:ext cx="3659901" cy="1410680"/>
+                          </a:xfrm>
+                          <a:prstGeom prst="rect">
+                            <a:avLst/>
+                          </a:prstGeom>
+                        </pic:spPr>
+                      </pic:pic>
+                    </a:graphicData>
+                  </a:graphic>
+                </wp:inline>
+              </w:drawing>
+            </w:r>
+          </w:p>
+        </w:tc>
+        <w:tc>
+          <w:tcPr>
+            <w:tcW w:w="2217" w:type="dxa"/>
+          </w:tcPr>
+          <w:p>
+            <w:r>
+              <w:t>The test passes well and shows good use of UI/UX with no bugs found.</w:t>
+            </w:r>
+          </w:p>
+        </w:tc>
+      </w:tr>
+      <w:tr>
+        <w:tc>
+          <w:tcPr>
+            <w:tcW w:w="2122" w:type="dxa"/>
+          </w:tcPr>
+          <w:p>
+            <w:r>
+              <w:t>Coursework read view (index) displays the tables correctly and there are no issues displaying data.</w:t>
+            </w:r>
+          </w:p>
+        </w:tc>
+        <w:tc>
+          <w:tcPr>
+            <w:tcW w:w="4677" w:type="dxa"/>
+          </w:tcPr>
+          <w:p>
+            <w:r>
+              <w:rPr>
+                <w:noProof/>
+              </w:rPr>
+              <w:drawing>
+                <wp:inline distT="0" distB="0" distL="0" distR="0" wp14:anchorId="236AA625" wp14:editId="0065434C">
+                  <wp:extent cx="3675579" cy="1209040"/>
+                  <wp:effectExtent l="0" t="0" r="1270" b="0"/>
+                  <wp:docPr id="41" name="Picture 41"/>
+                  <wp:cNvGraphicFramePr>
+                    <a:graphicFrameLocks xmlns:a="http://schemas.openxmlformats.org/drawingml/2006/main" noChangeAspect="1"/>
+                  </wp:cNvGraphicFramePr>
+                  <a:graphic xmlns:a="http://schemas.openxmlformats.org/drawingml/2006/main">
+                    <a:graphicData uri="http://schemas.openxmlformats.org/drawingml/2006/picture">
+                      <pic:pic xmlns:pic="http://schemas.openxmlformats.org/drawingml/2006/picture">
+                        <pic:nvPicPr>
+                          <pic:cNvPr id="1" name=""/>
+                          <pic:cNvPicPr/>
+                        </pic:nvPicPr>
+                        <pic:blipFill>
+                          <a:blip r:embed="rId52"/>
+                          <a:stretch>
+                            <a:fillRect/>
+                          </a:stretch>
+                        </pic:blipFill>
+                        <pic:spPr>
+                          <a:xfrm>
+                            <a:off x="0" y="0"/>
+                            <a:ext cx="3706638" cy="1219256"/>
+                          </a:xfrm>
+                          <a:prstGeom prst="rect">
+                            <a:avLst/>
+                          </a:prstGeom>
+                        </pic:spPr>
+                      </pic:pic>
+                    </a:graphicData>
+                  </a:graphic>
+                </wp:inline>
+              </w:drawing>
+            </w:r>
+          </w:p>
+        </w:tc>
+        <w:tc>
+          <w:tcPr>
+            <w:tcW w:w="2217" w:type="dxa"/>
+          </w:tcPr>
+          <w:p>
+            <w:r>
+              <w:t>The test passes well and shows good use of UI/UX with no bugs found.</w:t>
+            </w:r>
+          </w:p>
+        </w:tc>
+      </w:tr>
+      <w:tr>
+        <w:tc>
+          <w:tcPr>
+            <w:tcW w:w="2122" w:type="dxa"/>
+          </w:tcPr>
+          <w:p>
+            <w:r>
+              <w:t>Coursework create view displays an easy to navigate form which can easily be backed out of.</w:t>
+            </w:r>
+          </w:p>
+        </w:tc>
+        <w:tc>
+          <w:tcPr>
+            <w:tcW w:w="4677" w:type="dxa"/>
+          </w:tcPr>
+          <w:p>
+            <w:r>
+              <w:rPr>
+                <w:noProof/>
+              </w:rPr>
+              <w:drawing>
+                <wp:inline distT="0" distB="0" distL="0" distR="0" wp14:anchorId="2ECA5CDF" wp14:editId="4C97040A">
+                  <wp:extent cx="3626485" cy="1498647"/>
+                  <wp:effectExtent l="0" t="0" r="0" b="6350"/>
+                  <wp:docPr id="42" name="Picture 42"/>
+                  <wp:cNvGraphicFramePr>
+                    <a:graphicFrameLocks xmlns:a="http://schemas.openxmlformats.org/drawingml/2006/main" noChangeAspect="1"/>
+                  </wp:cNvGraphicFramePr>
+                  <a:graphic xmlns:a="http://schemas.openxmlformats.org/drawingml/2006/main">
+                    <a:graphicData uri="http://schemas.openxmlformats.org/drawingml/2006/picture">
+                      <pic:pic xmlns:pic="http://schemas.openxmlformats.org/drawingml/2006/picture">
+                        <pic:nvPicPr>
+                          <pic:cNvPr id="1" name=""/>
+                          <pic:cNvPicPr/>
+                        </pic:nvPicPr>
+                        <pic:blipFill>
+                          <a:blip r:embed="rId53"/>
+                          <a:stretch>
+                            <a:fillRect/>
+                          </a:stretch>
+                        </pic:blipFill>
+                        <pic:spPr>
+                          <a:xfrm>
+                            <a:off x="0" y="0"/>
+                            <a:ext cx="3650854" cy="1508717"/>
+                          </a:xfrm>
+                          <a:prstGeom prst="rect">
+                            <a:avLst/>
+                          </a:prstGeom>
+                        </pic:spPr>
+                      </pic:pic>
+                    </a:graphicData>
+                  </a:graphic>
+                </wp:inline>
+              </w:drawing>
+            </w:r>
+          </w:p>
+        </w:tc>
+        <w:tc>
+          <w:tcPr>
+            <w:tcW w:w="2217" w:type="dxa"/>
+          </w:tcPr>
+          <w:p>
+            <w:r>
+              <w:t>The test passes well and shows good use of UI/UX with no bugs found.</w:t>
+            </w:r>
+          </w:p>
+        </w:tc>
+      </w:tr>
+      <w:tr>
+        <w:tc>
+          <w:tcPr>
+            <w:tcW w:w="2122" w:type="dxa"/>
+          </w:tcPr>
+          <w:p>
+            <w:r>
+              <w:t>Coursework update view (edit) displays an easy to navigate form filled out already with the correct information which can easily be back out of.</w:t>
+            </w:r>
+          </w:p>
+        </w:tc>
+        <w:tc>
+          <w:tcPr>
+            <w:tcW w:w="4677" w:type="dxa"/>
+          </w:tcPr>
+          <w:p>
+            <w:r>
+              <w:rPr>
+                <w:noProof/>
+              </w:rPr>
+              <w:drawing>
+                <wp:inline distT="0" distB="0" distL="0" distR="0" wp14:anchorId="3BB6929C" wp14:editId="19CCF435">
+                  <wp:extent cx="3672759" cy="1767205"/>
+                  <wp:effectExtent l="0" t="0" r="4445" b="4445"/>
+                  <wp:docPr id="43" name="Picture 43"/>
+                  <wp:cNvGraphicFramePr>
+                    <a:graphicFrameLocks xmlns:a="http://schemas.openxmlformats.org/drawingml/2006/main" noChangeAspect="1"/>
+                  </wp:cNvGraphicFramePr>
+                  <a:graphic xmlns:a="http://schemas.openxmlformats.org/drawingml/2006/main">
+                    <a:graphicData uri="http://schemas.openxmlformats.org/drawingml/2006/picture">
+                      <pic:pic xmlns:pic="http://schemas.openxmlformats.org/drawingml/2006/picture">
+                        <pic:nvPicPr>
+                          <pic:cNvPr id="1" name=""/>
+                          <pic:cNvPicPr/>
+                        </pic:nvPicPr>
+                        <pic:blipFill>
+                          <a:blip r:embed="rId54"/>
+                          <a:stretch>
+                            <a:fillRect/>
+                          </a:stretch>
+                        </pic:blipFill>
+                        <pic:spPr>
+                          <a:xfrm>
+                            <a:off x="0" y="0"/>
+                            <a:ext cx="3688179" cy="1774625"/>
+                          </a:xfrm>
+                          <a:prstGeom prst="rect">
+                            <a:avLst/>
+                          </a:prstGeom>
+                        </pic:spPr>
+                      </pic:pic>
+                    </a:graphicData>
+                  </a:graphic>
+                </wp:inline>
+              </w:drawing>
+            </w:r>
+          </w:p>
+        </w:tc>
+        <w:tc>
+          <w:tcPr>
+            <w:tcW w:w="2217" w:type="dxa"/>
+          </w:tcPr>
+          <w:p>
+            <w:r>
+              <w:t>The test passes well and shows good use of UI/UX with no bugs found.</w:t>
+            </w:r>
+          </w:p>
+        </w:tc>
+      </w:tr>
+      <w:tr>
+        <w:tc>
+          <w:tcPr>
+            <w:tcW w:w="2122" w:type="dxa"/>
+          </w:tcPr>
+          <w:p>
+            <w:r>
+              <w:lastRenderedPageBreak/>
+              <w:t>Coursework delete view displays an “are you sure” message to give the user a second chance before deleting the data entry from the database.</w:t>
+            </w:r>
+          </w:p>
+        </w:tc>
+        <w:tc>
+          <w:tcPr>
+            <w:tcW w:w="4677" w:type="dxa"/>
+          </w:tcPr>
+          <w:p>
+            <w:r>
+              <w:rPr>
+                <w:noProof/>
+              </w:rPr>
+              <w:drawing>
+                <wp:inline distT="0" distB="0" distL="0" distR="0" wp14:anchorId="5A6E982B" wp14:editId="355EE07F">
+                  <wp:extent cx="3628788" cy="1446530"/>
+                  <wp:effectExtent l="0" t="0" r="0" b="1270"/>
+                  <wp:docPr id="44" name="Picture 44"/>
+                  <wp:cNvGraphicFramePr>
+                    <a:graphicFrameLocks xmlns:a="http://schemas.openxmlformats.org/drawingml/2006/main" noChangeAspect="1"/>
+                  </wp:cNvGraphicFramePr>
+                  <a:graphic xmlns:a="http://schemas.openxmlformats.org/drawingml/2006/main">
+                    <a:graphicData uri="http://schemas.openxmlformats.org/drawingml/2006/picture">
+                      <pic:pic xmlns:pic="http://schemas.openxmlformats.org/drawingml/2006/picture">
+                        <pic:nvPicPr>
+                          <pic:cNvPr id="1" name=""/>
+                          <pic:cNvPicPr/>
+                        </pic:nvPicPr>
+                        <pic:blipFill>
+                          <a:blip r:embed="rId55"/>
+                          <a:stretch>
+                            <a:fillRect/>
+                          </a:stretch>
+                        </pic:blipFill>
+                        <pic:spPr>
+                          <a:xfrm>
+                            <a:off x="0" y="0"/>
+                            <a:ext cx="3656208" cy="1457460"/>
+                          </a:xfrm>
+                          <a:prstGeom prst="rect">
+                            <a:avLst/>
+                          </a:prstGeom>
+                        </pic:spPr>
+                      </pic:pic>
+                    </a:graphicData>
+                  </a:graphic>
+                </wp:inline>
+              </w:drawing>
+            </w:r>
+          </w:p>
+        </w:tc>
+        <w:tc>
+          <w:tcPr>
+            <w:tcW w:w="2217" w:type="dxa"/>
+          </w:tcPr>
+          <w:p>
+            <w:r>
+              <w:t>The test passes well and shows good use of UI/UX with no bugs found.</w:t>
+            </w:r>
+          </w:p>
+        </w:tc>
+      </w:tr>
+      <w:tr>
+        <w:tc>
+          <w:tcPr>
+            <w:tcW w:w="2122" w:type="dxa"/>
+          </w:tcPr>
+          <w:p>
+            <w:r>
+              <w:t>Module read view (index) displays the tables correctly and there are no issues displaying data.</w:t>
+            </w:r>
+          </w:p>
+        </w:tc>
+        <w:tc>
+          <w:tcPr>
+            <w:tcW w:w="4677" w:type="dxa"/>
+          </w:tcPr>
+          <w:p>
+            <w:r>
+              <w:rPr>
+                <w:noProof/>
+              </w:rPr>
+              <w:drawing>
+                <wp:inline distT="0" distB="0" distL="0" distR="0" wp14:anchorId="060DD8F1" wp14:editId="2DCE87FA">
+                  <wp:extent cx="3607968" cy="1213982"/>
+                  <wp:effectExtent l="0" t="0" r="0" b="5715"/>
+                  <wp:docPr id="45" name="Picture 45"/>
+                  <wp:cNvGraphicFramePr>
+                    <a:graphicFrameLocks xmlns:a="http://schemas.openxmlformats.org/drawingml/2006/main" noChangeAspect="1"/>
+                  </wp:cNvGraphicFramePr>
+                  <a:graphic xmlns:a="http://schemas.openxmlformats.org/drawingml/2006/main">
+                    <a:graphicData uri="http://schemas.openxmlformats.org/drawingml/2006/picture">
+                      <pic:pic xmlns:pic="http://schemas.openxmlformats.org/drawingml/2006/picture">
+                        <pic:nvPicPr>
+                          <pic:cNvPr id="1" name=""/>
+                          <pic:cNvPicPr/>
+                        </pic:nvPicPr>
+                        <pic:blipFill>
+                          <a:blip r:embed="rId56"/>
+                          <a:stretch>
+                            <a:fillRect/>
+                          </a:stretch>
+                        </pic:blipFill>
+                        <pic:spPr>
+                          <a:xfrm>
+                            <a:off x="0" y="0"/>
+                            <a:ext cx="3637986" cy="1224082"/>
+                          </a:xfrm>
+                          <a:prstGeom prst="rect">
+                            <a:avLst/>
+                          </a:prstGeom>
+                        </pic:spPr>
+                      </pic:pic>
+                    </a:graphicData>
+                  </a:graphic>
+                </wp:inline>
+              </w:drawing>
+            </w:r>
+          </w:p>
+        </w:tc>
+        <w:tc>
+          <w:tcPr>
+            <w:tcW w:w="2217" w:type="dxa"/>
+          </w:tcPr>
+          <w:p>
+            <w:r>
+              <w:t>The test passes well and shows good use of UI/UX with no bugs found.</w:t>
+            </w:r>
+          </w:p>
+        </w:tc>
+      </w:tr>
+      <w:tr>
+        <w:tc>
+          <w:tcPr>
+            <w:tcW w:w="2122" w:type="dxa"/>
+          </w:tcPr>
+          <w:p>
+            <w:r>
+              <w:t>Module create view displays an easy to navigate form which can easily be backed out of.</w:t>
+            </w:r>
+          </w:p>
+        </w:tc>
+        <w:tc>
+          <w:tcPr>
+            <w:tcW w:w="4677" w:type="dxa"/>
+          </w:tcPr>
+          <w:p>
+            <w:r>
+              <w:rPr>
+                <w:noProof/>
+              </w:rPr>
+              <w:drawing>
+                <wp:inline distT="0" distB="0" distL="0" distR="0" wp14:anchorId="4596F75E" wp14:editId="410FF14B">
+                  <wp:extent cx="3588385" cy="1624434"/>
+                  <wp:effectExtent l="0" t="0" r="0" b="0"/>
+                  <wp:docPr id="46" name="Picture 46"/>
+                  <wp:cNvGraphicFramePr>
+                    <a:graphicFrameLocks xmlns:a="http://schemas.openxmlformats.org/drawingml/2006/main" noChangeAspect="1"/>
+                  </wp:cNvGraphicFramePr>
+                  <a:graphic xmlns:a="http://schemas.openxmlformats.org/drawingml/2006/main">
+                    <a:graphicData uri="http://schemas.openxmlformats.org/drawingml/2006/picture">
+                      <pic:pic xmlns:pic="http://schemas.openxmlformats.org/drawingml/2006/picture">
+                        <pic:nvPicPr>
+                          <pic:cNvPr id="1" name=""/>
+                          <pic:cNvPicPr/>
+                        </pic:nvPicPr>
+                        <pic:blipFill>
+                          <a:blip r:embed="rId57"/>
+                          <a:stretch>
+                            <a:fillRect/>
+                          </a:stretch>
+                        </pic:blipFill>
+                        <pic:spPr>
+                          <a:xfrm>
+                            <a:off x="0" y="0"/>
+                            <a:ext cx="3614826" cy="1636404"/>
+                          </a:xfrm>
+                          <a:prstGeom prst="rect">
+                            <a:avLst/>
+                          </a:prstGeom>
+                        </pic:spPr>
+                      </pic:pic>
+                    </a:graphicData>
+                  </a:graphic>
+                </wp:inline>
+              </w:drawing>
+            </w:r>
+          </w:p>
+        </w:tc>
+        <w:tc>
+          <w:tcPr>
+            <w:tcW w:w="2217" w:type="dxa"/>
+          </w:tcPr>
+          <w:p>
+            <w:r>
+              <w:t>The test passes well and shows good use of UI/UX with no bugs found.</w:t>
+            </w:r>
+          </w:p>
+        </w:tc>
+      </w:tr>
+      <w:tr>
+        <w:tc>
+          <w:tcPr>
+            <w:tcW w:w="2122" w:type="dxa"/>
+          </w:tcPr>
+          <w:p>
+            <w:r>
+              <w:t>Module update view (edit) displays an easy to navigate form filled out already with the correct information which can easily be back out of.</w:t>
+            </w:r>
+          </w:p>
+        </w:tc>
+        <w:tc>
+          <w:tcPr>
+            <w:tcW w:w="4677" w:type="dxa"/>
+          </w:tcPr>
+          <w:p>
+            <w:r>
+              <w:rPr>
+                <w:noProof/>
+              </w:rPr>
+              <w:drawing>
+                <wp:inline distT="0" distB="0" distL="0" distR="0" wp14:anchorId="4AF02940" wp14:editId="2C0B6FFF">
+                  <wp:extent cx="3674110" cy="1151161"/>
+                  <wp:effectExtent l="0" t="0" r="2540" b="0"/>
+                  <wp:docPr id="47" name="Picture 47"/>
+                  <wp:cNvGraphicFramePr>
+                    <a:graphicFrameLocks xmlns:a="http://schemas.openxmlformats.org/drawingml/2006/main" noChangeAspect="1"/>
+                  </wp:cNvGraphicFramePr>
+                  <a:graphic xmlns:a="http://schemas.openxmlformats.org/drawingml/2006/main">
+                    <a:graphicData uri="http://schemas.openxmlformats.org/drawingml/2006/picture">
+                      <pic:pic xmlns:pic="http://schemas.openxmlformats.org/drawingml/2006/picture">
+                        <pic:nvPicPr>
+                          <pic:cNvPr id="1" name=""/>
+                          <pic:cNvPicPr/>
+                        </pic:nvPicPr>
+                        <pic:blipFill>
+                          <a:blip r:embed="rId58"/>
+                          <a:stretch>
+                            <a:fillRect/>
+                          </a:stretch>
+                        </pic:blipFill>
+                        <pic:spPr>
+                          <a:xfrm>
+                            <a:off x="0" y="0"/>
+                            <a:ext cx="3705531" cy="1161006"/>
+                          </a:xfrm>
+                          <a:prstGeom prst="rect">
+                            <a:avLst/>
+                          </a:prstGeom>
+                        </pic:spPr>
+                      </pic:pic>
+                    </a:graphicData>
+                  </a:graphic>
+                </wp:inline>
+              </w:drawing>
+            </w:r>
+          </w:p>
+        </w:tc>
+        <w:tc>
+          <w:tcPr>
+            <w:tcW w:w="2217" w:type="dxa"/>
+          </w:tcPr>
+          <w:p>
+            <w:r>
+              <w:t>The test passes well and shows good use of UI/UX with no bugs found.</w:t>
+            </w:r>
+          </w:p>
+        </w:tc>
+      </w:tr>
+      <w:tr>
+        <w:tc>
+          <w:tcPr>
+            <w:tcW w:w="2122" w:type="dxa"/>
+          </w:tcPr>
+          <w:p>
+            <w:r>
+              <w:t>Module delete view displays an “are you sure” message to give the user a second chance before deleting the data entry from the database.</w:t>
+            </w:r>
+          </w:p>
+        </w:tc>
+        <w:tc>
+          <w:tcPr>
+            <w:tcW w:w="4677" w:type="dxa"/>
+          </w:tcPr>
+          <w:p>
+            <w:r>
+              <w:rPr>
+                <w:noProof/>
+              </w:rPr>
+              <w:drawing>
+                <wp:inline distT="0" distB="0" distL="0" distR="0" wp14:anchorId="1518CAF0" wp14:editId="78F3FEED">
+                  <wp:extent cx="3569335" cy="1533557"/>
+                  <wp:effectExtent l="0" t="0" r="0" b="9525"/>
+                  <wp:docPr id="48" name="Picture 48"/>
+                  <wp:cNvGraphicFramePr>
+                    <a:graphicFrameLocks xmlns:a="http://schemas.openxmlformats.org/drawingml/2006/main" noChangeAspect="1"/>
+                  </wp:cNvGraphicFramePr>
+                  <a:graphic xmlns:a="http://schemas.openxmlformats.org/drawingml/2006/main">
+                    <a:graphicData uri="http://schemas.openxmlformats.org/drawingml/2006/picture">
+                      <pic:pic xmlns:pic="http://schemas.openxmlformats.org/drawingml/2006/picture">
+                        <pic:nvPicPr>
+                          <pic:cNvPr id="1" name=""/>
+                          <pic:cNvPicPr/>
+                        </pic:nvPicPr>
+                        <pic:blipFill>
+                          <a:blip r:embed="rId59"/>
+                          <a:stretch>
+                            <a:fillRect/>
+                          </a:stretch>
+                        </pic:blipFill>
+                        <pic:spPr>
+                          <a:xfrm>
+                            <a:off x="0" y="0"/>
+                            <a:ext cx="3589608" cy="1542267"/>
+                          </a:xfrm>
+                          <a:prstGeom prst="rect">
+                            <a:avLst/>
+                          </a:prstGeom>
+                        </pic:spPr>
+                      </pic:pic>
+                    </a:graphicData>
+                  </a:graphic>
+                </wp:inline>
+              </w:drawing>
+            </w:r>
+          </w:p>
+        </w:tc>
+        <w:tc>
+          <w:tcPr>
+            <w:tcW w:w="2217" w:type="dxa"/>
+          </w:tcPr>
+          <w:p>
+            <w:r>
+              <w:t>The test passes well and shows good use of UI/UX with no bugs found.</w:t>
+            </w:r>
+          </w:p>
+        </w:tc>
+      </w:tr>
+    </w:tbl>
+    <w:p/>
     <w:p>
       <w:pPr>
         <w:pStyle w:val="Heading3"/>
       </w:pPr>
-      <w:bookmarkStart w:id="29" w:name="_Toc70275796"/>
-      <w:r>
+      <w:bookmarkStart w:id="33" w:name="_Toc70275800"/>
+      <w:r>
+        <w:lastRenderedPageBreak/>
         <w:t>Evaluation for next iteration</w:t>
       </w:r>
-      <w:bookmarkEnd w:id="29"/>
-    </w:p>
-    <w:p>
-      <w:r>
-        <w:t xml:space="preserve">The tests all passed </w:t>
-      </w:r>
-      <w:r>
-        <w:t xml:space="preserve">with </w:t>
-      </w:r>
-      <w:r>
-        <w:t>no changes required.</w:t>
-      </w:r>
-      <w:r>
-        <w:t xml:space="preserve"> The foundation of the project is now all laid out however the user interface is looking rather plain and boring and has nothing to entice the user to interact. With a strong foundation</w:t>
-      </w:r>
-      <w:r>
-        <w:t>,</w:t>
-      </w:r>
-      <w:r>
-        <w:t xml:space="preserve"> a good design</w:t>
-      </w:r>
-      <w:r>
-        <w:t xml:space="preserve"> layout</w:t>
-      </w:r>
-      <w:r>
-        <w:t xml:space="preserve"> to use when moving forward</w:t>
-      </w:r>
-      <w:r>
-        <w:t xml:space="preserve"> with creating more pages</w:t>
-      </w:r>
-      <w:r>
-        <w:t xml:space="preserve"> would be in the best interest of the project.</w:t>
-      </w:r>
-      <w:r>
-        <w:t xml:space="preserve"> </w:t>
-      </w:r>
-      <w:r>
-        <w:t xml:space="preserve">If the user is bored or struggling to navigate the web </w:t>
-      </w:r>
-      <w:r>
-        <w:t>application,</w:t>
-      </w:r>
-      <w:r>
-        <w:t xml:space="preserve"> then the purpose of the software </w:t>
-      </w:r>
-      <w:r>
-        <w:t>will not</w:t>
-      </w:r>
-      <w:r>
-        <w:t xml:space="preserve"> be </w:t>
-      </w:r>
-      <w:r>
-        <w:t>achieved,</w:t>
-      </w:r>
-      <w:r>
-        <w:t xml:space="preserve"> and the productivity rate may faulter when the users interact</w:t>
-      </w:r>
-      <w:r>
-        <w:t xml:space="preserve"> meaning working on the front end may be best for iteration 3.</w:t>
-      </w:r>
-    </w:p>
-    <w:p>
-      <w:r>
-        <w:t>Everything that was done during this iteration was all committed to the git repository once it was all evaluated and tested.</w:t>
-      </w:r>
-      <w:r>
-        <w:t xml:space="preserve"> During the evaluation I noticed that the system is </w:t>
-      </w:r>
-      <w:r>
-        <w:t>essentially a</w:t>
-      </w:r>
-      <w:r>
-        <w:t xml:space="preserve"> CMS (content management system).</w:t>
-      </w:r>
-      <w:r>
-        <w:t xml:space="preserve"> </w:t>
-      </w:r>
-      <w:r>
-        <w:t>“</w:t>
-      </w:r>
-      <w:r>
-        <w:t>A content management system (CMS) is an application that is used to manage web content, allowing multiple contributors to create, edit and publish. Content in a CMS is typically stored in a database and displayed in a presentation layer based on a set of templates.</w:t>
-      </w:r>
-      <w:r>
-        <w:t>”</w:t>
-      </w:r>
-      <w:r>
-        <w:t xml:space="preserve"> </w:t>
-      </w:r>
-      <w:r>
-        <w:t>(Content Management System, 2021)</w:t>
-      </w:r>
-      <w:r>
-        <w:t>.</w:t>
-      </w:r>
-    </w:p>
-    <w:p>
-      <w:pPr>
-        <w:pStyle w:val="Heading2"/>
-      </w:pPr>
-      <w:bookmarkStart w:id="30" w:name="_Toc70275797"/>
-      <w:r>
-        <w:lastRenderedPageBreak/>
-        <w:t>Iteration 3</w:t>
-      </w:r>
-      <w:bookmarkEnd w:id="30"/>
-    </w:p>
-    <w:p>
-      <w:r>
-        <w:t>The user interface and user experience (UI/UX) were the focus of the third iteration.</w:t>
-      </w:r>
-      <w:r>
-        <w:t xml:space="preserve"> This would include some work with CSS, </w:t>
-      </w:r>
-      <w:r>
-        <w:t>HTML,</w:t>
-      </w:r>
-      <w:r>
-        <w:t xml:space="preserve"> and possible JavaScript to create a </w:t>
-      </w:r>
-      <w:r>
-        <w:t>good-looking</w:t>
-      </w:r>
-      <w:r>
-        <w:t xml:space="preserve"> UI/UX that would help to encourage and motivate user interaction.</w:t>
-      </w:r>
-    </w:p>
-    <w:p>
-      <w:r>
-        <w:t xml:space="preserve">Here it would be best to avoid using some colours as well as look at taking some colours into consideration. Some colours to avoid may be colours such as pure black (#000000) as black is often too overpowering </w:t>
-      </w:r>
-      <w:r>
-        <w:t>and a more subtle grey (#111111) would be easier on the eyes.</w:t>
-      </w:r>
-      <w:r>
-        <w:t xml:space="preserve"> Green and red would also be a bad combination as they would conflict with one another as well make distinguishing them apart for people who are a specific type of colour blind (</w:t>
-      </w:r>
-      <w:r>
-        <w:t>deuteranopia</w:t>
-      </w:r>
-      <w:r>
-        <w:t>).</w:t>
-      </w:r>
-      <w:r>
-        <w:t xml:space="preserve"> </w:t>
-      </w:r>
-      <w:r>
-        <w:t>That is</w:t>
-      </w:r>
-      <w:r>
-        <w:t xml:space="preserve"> why </w:t>
-      </w:r>
-      <w:r>
-        <w:t>green,</w:t>
-      </w:r>
-      <w:r>
-        <w:t xml:space="preserve"> and red are only really used for things like statuses or are commonly representing as “yes or no”.</w:t>
-      </w:r>
-    </w:p>
-    <w:p>
-      <w:r>
-        <w:t>Some colours to take into consideration of using are the university’s brand colours. If these are too simple then colours that can help create a calming work environment</w:t>
-      </w:r>
-      <w:r>
-        <w:t xml:space="preserve"> for the user, something that </w:t>
-      </w:r>
-      <w:r>
-        <w:t>will not</w:t>
-      </w:r>
-      <w:r>
-        <w:t xml:space="preserve"> be too sharp on the eyes and something that will help to increase their interaction.</w:t>
-      </w:r>
-    </w:p>
-    <w:p>
-      <w:pPr>
-        <w:pStyle w:val="Heading3"/>
-      </w:pPr>
-      <w:bookmarkStart w:id="31" w:name="_Toc70275798"/>
-      <w:r>
-        <w:t>Features worked on</w:t>
-      </w:r>
-      <w:bookmarkEnd w:id="31"/>
-    </w:p>
-    <w:p>
-      <w:r>
-        <w:t xml:space="preserve">The features worked on in this </w:t>
-      </w:r>
-      <w:r>
-        <w:t>third</w:t>
-      </w:r>
-      <w:r>
-        <w:t xml:space="preserve"> iteration of the system were </w:t>
-      </w:r>
-      <w:r>
-        <w:t xml:space="preserve">all </w:t>
-      </w:r>
-      <w:r>
-        <w:t>front-end</w:t>
-      </w:r>
-      <w:r>
-        <w:t xml:space="preserve"> development for web application.</w:t>
-      </w:r>
-    </w:p>
-    <w:p>
-      <w:pPr>
-        <w:pStyle w:val="Heading4"/>
-      </w:pPr>
-      <w:r>
-        <w:t xml:space="preserve">Front-end </w:t>
-      </w:r>
-    </w:p>
-    <w:p>
-      <w:r>
-        <w:t xml:space="preserve">In the first iteration of the project the database was created as simply as possible with just a staff table. It has now been updated to contain a staff, module, and coursework table. </w:t>
-      </w:r>
-    </w:p>
-    <w:p>
-      <w:pPr>
-        <w:pStyle w:val="Heading3"/>
-      </w:pPr>
-      <w:bookmarkStart w:id="32" w:name="_Toc70275799"/>
-      <w:r>
-        <w:t>Testing</w:t>
-      </w:r>
-      <w:bookmarkEnd w:id="32"/>
-    </w:p>
-    <w:p>
-      <w:pPr>
-        <w:pStyle w:val="Heading4"/>
-      </w:pPr>
-      <w:r>
-        <w:t>Database test</w:t>
-      </w:r>
-    </w:p>
-    <w:p>
-      <w:pPr>
-        <w:pStyle w:val="Heading4"/>
-      </w:pPr>
-      <w:r>
-        <w:t>Software test</w:t>
-      </w:r>
-    </w:p>
-    <w:p>
-      <w:pPr>
-        <w:pStyle w:val="Heading3"/>
-      </w:pPr>
-      <w:bookmarkStart w:id="33" w:name="_Toc70275800"/>
-      <w:r>
-        <w:t>Evaluation for next iteration</w:t>
-      </w:r>
       <w:bookmarkEnd w:id="33"/>
+    </w:p>
+    <w:p>
+      <w:r>
+        <w:t>In the next iteration I will tackle some stored procedures as well as iron out some of the issues with some of the UI as well as try to add more tables for things like the review page to individually review each coursework properly.</w:t>
+      </w:r>
     </w:p>
     <w:p>
       <w:pPr>
@@ -8561,6 +11646,42 @@
       <w:r>
         <w:t xml:space="preserve"> erroneous due to anomalies from uncontrolled sources.</w:t>
       </w:r>
+      <w:r>
+        <w:t xml:space="preserve"> The only evaluation that could be done was </w:t>
+      </w:r>
+      <w:r>
+        <w:t>self-evaluation</w:t>
+      </w:r>
+      <w:r>
+        <w:t>.</w:t>
+      </w:r>
+    </w:p>
+    <w:p>
+      <w:r>
+        <w:t>Due to a lot of time constraints and other bumps in the road I was unable to complete the software on time to a standard that can be published and used, however, the iterations that have been made are ready working and can be built upon easily if the timeline got exte</w:t>
+      </w:r>
+      <w:r>
+        <w:t>nded further.</w:t>
+      </w:r>
+      <w:r>
+        <w:br/>
+      </w:r>
+      <w:r>
+        <w:br/>
+        <w:t xml:space="preserve">The tests run during the iterations all passed which shows that they were built stable and would be possible to expanded upon. Testing time could have been cut shorter if I were able to get unit testing to integrate with the CMS to ensure the software worked correctly and would not break from new additions or changes. This was not the case, however, and I believe this is where a time was lost. During each change throughout </w:t>
+      </w:r>
+      <w:r>
+        <w:t>iterations,</w:t>
+      </w:r>
+      <w:r>
+        <w:t xml:space="preserve"> I had to change test things to ensure they worked so that I </w:t>
+      </w:r>
+      <w:r>
+        <w:t>would not</w:t>
+      </w:r>
+      <w:r>
+        <w:t xml:space="preserve"> be wasting my time expanding on something broken.</w:t>
+      </w:r>
     </w:p>
     <w:p>
       <w:pPr>
@@ -8591,6 +11712,14 @@
       </w:r>
       <w:r>
         <w:t xml:space="preserve"> plan for the coursework and there should have been a more accurate estimate over the timeline given.</w:t>
+      </w:r>
+    </w:p>
+    <w:p>
+      <w:r>
+        <w:t xml:space="preserve">With given more appropriate testing and a better design plan I believe it could have had a lot more progress made throughout the project, however, due to my hindsight, the project took longer than expected. I do believe though that if the CMS was to still be worked on it would be possible to </w:t>
+      </w:r>
+      <w:r>
+        <w:t>create a piece of software that will aide and increase productivity within the workplace, reducing more human errors and helping to encourage user interaction by having a more manageable work space.</w:t>
       </w:r>
     </w:p>
     <w:p>
@@ -8767,7 +11896,7 @@
                     <pic:cNvPicPr/>
                   </pic:nvPicPr>
                   <pic:blipFill>
-                    <a:blip r:embed="rId35"/>
+                    <a:blip r:embed="rId60"/>
                     <a:stretch>
                       <a:fillRect/>
                     </a:stretch>
@@ -8790,7 +11919,7 @@
     </w:p>
     <w:p/>
     <w:sectPr>
-      <w:footerReference w:type="default" r:id="rId36"/>
+      <w:footerReference w:type="default" r:id="rId61"/>
       <w:pgSz w:w="11906" w:h="16838"/>
       <w:pgMar w:top="1440" w:right="1440" w:bottom="1440" w:left="1440" w:header="708" w:footer="708" w:gutter="0"/>
       <w:pgNumType w:start="1"/>
@@ -10668,7 +13797,7 @@
   <w:style w:type="paragraph" w:default="1" w:styleId="Normal">
     <w:name w:val="Normal"/>
     <w:qFormat/>
-    <w:rsid w:val="004B027B"/>
+    <w:rsid w:val="00892F0E"/>
   </w:style>
   <w:style w:type="paragraph" w:styleId="Heading1">
     <w:name w:val="heading 1"/>

</xml_diff>